<commit_message>
Template und ein bisschen weitergeschrieben
zur sicherheit auch noch bsc arbeit
</commit_message>
<xml_diff>
--- a/Präsentation/Dalvik VM.docx
+++ b/Präsentation/Dalvik VM.docx
@@ -1,39 +1,21 @@
 
 <file path=word/document.xml><?xml version="1.0" encoding="utf-8"?>
-<w:document xmlns:wpc="http://schemas.microsoft.com/office/word/2010/wordprocessingCanvas" xmlns:mc="http://schemas.openxmlformats.org/markup-compatibility/2006" xmlns:o="urn:schemas-microsoft-com:office:office" xmlns:r="http://schemas.openxmlformats.org/officeDocument/2006/relationships" xmlns:m="http://schemas.openxmlformats.org/officeDocument/2006/math" xmlns:v="urn:schemas-microsoft-com:vml" xmlns:wp14="http://schemas.microsoft.com/office/word/2010/wordprocessingDrawing" xmlns:wp="http://schemas.openxmlformats.org/drawingml/2006/wordprocessingDrawing" xmlns:w10="urn:schemas-microsoft-com:office:word" xmlns:w="http://schemas.openxmlformats.org/wordprocessingml/2006/main" xmlns:w14="http://schemas.microsoft.com/office/word/2010/wordml" xmlns:wpg="http://schemas.microsoft.com/office/word/2010/wordprocessingGroup" xmlns:wpi="http://schemas.microsoft.com/office/word/2010/wordprocessingInk" xmlns:wne="http://schemas.microsoft.com/office/word/2006/wordml" xmlns:wps="http://schemas.microsoft.com/office/word/2010/wordprocessingShape" mc:Ignorable="w14 wp14">
+<w:document xmlns:ve="http://schemas.openxmlformats.org/markup-compatibility/2006" xmlns:o="urn:schemas-microsoft-com:office:office" xmlns:r="http://schemas.openxmlformats.org/officeDocument/2006/relationships" xmlns:m="http://schemas.openxmlformats.org/officeDocument/2006/math" xmlns:v="urn:schemas-microsoft-com:vml" xmlns:wp="http://schemas.openxmlformats.org/drawingml/2006/wordprocessingDrawing" xmlns:w10="urn:schemas-microsoft-com:office:word" xmlns:w="http://schemas.openxmlformats.org/wordprocessingml/2006/main" xmlns:wne="http://schemas.microsoft.com/office/word/2006/wordml">
   <w:body>
     <w:p>
-      <w:pPr>
-        <w:rPr>
-          <w:b/>
-          <w:color w:val="FF0000"/>
-          <w:sz w:val="52"/>
-          <w:szCs w:val="52"/>
-          <w:u w:val="single"/>
-        </w:rPr>
-      </w:pPr>
-      <w:r>
-        <w:rPr>
-          <w:b/>
-          <w:color w:val="FF0000"/>
-          <w:sz w:val="52"/>
-          <w:szCs w:val="52"/>
-          <w:highlight w:val="yellow"/>
-          <w:u w:val="single"/>
-        </w:rPr>
-        <w:t>HANDY NICHT VERGESSEN</w:t>
+      <w:proofErr w:type="spellStart"/>
+      <w:r>
+        <w:t>Dalvik</w:t>
+      </w:r>
+      <w:proofErr w:type="spellEnd"/>
+      <w:r>
+        <w:t xml:space="preserve"> VM:</w:t>
       </w:r>
     </w:p>
     <w:p/>
     <w:p>
-      <w:r>
-        <w:t>Dalvik VM:</w:t>
-      </w:r>
-    </w:p>
-    <w:p/>
-    <w:p>
-      <w:pPr>
-        <w:pStyle w:val="ListParagraph"/>
+      <w:pPr>
+        <w:pStyle w:val="Listenabsatz"/>
         <w:numPr>
           <w:ilvl w:val="0"/>
           <w:numId w:val="1"/>
@@ -45,7 +27,7 @@
     </w:p>
     <w:p>
       <w:pPr>
-        <w:pStyle w:val="ListParagraph"/>
+        <w:pStyle w:val="Listenabsatz"/>
         <w:numPr>
           <w:ilvl w:val="0"/>
           <w:numId w:val="1"/>
@@ -57,7 +39,7 @@
     </w:p>
     <w:p>
       <w:pPr>
-        <w:pStyle w:val="ListParagraph"/>
+        <w:pStyle w:val="Listenabsatz"/>
         <w:numPr>
           <w:ilvl w:val="1"/>
           <w:numId w:val="1"/>
@@ -69,25 +51,43 @@
     </w:p>
     <w:p>
       <w:pPr>
-        <w:pStyle w:val="ListParagraph"/>
+        <w:pStyle w:val="Listenabsatz"/>
         <w:numPr>
           <w:ilvl w:val="1"/>
           <w:numId w:val="1"/>
         </w:numPr>
       </w:pPr>
-      <w:r>
-        <w:t>Dx Tool / Ausführungsdatei</w:t>
-      </w:r>
-      <w:r>
-        <w:t xml:space="preserve"> /  dex format</w:t>
-      </w:r>
+      <w:proofErr w:type="spellStart"/>
+      <w:r>
+        <w:t>Dx</w:t>
+      </w:r>
+      <w:proofErr w:type="spellEnd"/>
+      <w:r>
+        <w:t xml:space="preserve"> Tool / Ausführungsdatei</w:t>
+      </w:r>
+      <w:r>
+        <w:t xml:space="preserve"> /  </w:t>
+      </w:r>
+      <w:proofErr w:type="spellStart"/>
+      <w:r>
+        <w:t>dex</w:t>
+      </w:r>
+      <w:proofErr w:type="spellEnd"/>
+      <w:r>
+        <w:t xml:space="preserve"> </w:t>
+      </w:r>
+      <w:proofErr w:type="spellStart"/>
+      <w:r>
+        <w:t>format</w:t>
+      </w:r>
+      <w:proofErr w:type="spellEnd"/>
       <w:r>
         <w:t xml:space="preserve"> / Bild</w:t>
       </w:r>
     </w:p>
     <w:p>
       <w:pPr>
-        <w:pStyle w:val="ListParagraph"/>
+        <w:pStyle w:val="Listenabsatz"/>
         <w:numPr>
           <w:ilvl w:val="1"/>
           <w:numId w:val="1"/>
@@ -99,31 +99,41 @@
     </w:p>
     <w:p>
       <w:pPr>
-        <w:pStyle w:val="ListParagraph"/>
+        <w:pStyle w:val="Listenabsatz"/>
         <w:numPr>
           <w:ilvl w:val="1"/>
           <w:numId w:val="1"/>
         </w:numPr>
       </w:pPr>
-      <w:r>
-        <w:t>Instruction Format</w:t>
-      </w:r>
-    </w:p>
-    <w:p>
-      <w:pPr>
-        <w:pStyle w:val="ListParagraph"/>
+      <w:proofErr w:type="spellStart"/>
+      <w:r>
+        <w:t>Instruction</w:t>
+      </w:r>
+      <w:proofErr w:type="spellEnd"/>
+      <w:r>
+        <w:t xml:space="preserve"> Format</w:t>
+      </w:r>
+    </w:p>
+    <w:p>
+      <w:pPr>
+        <w:pStyle w:val="Listenabsatz"/>
         <w:numPr>
           <w:ilvl w:val="0"/>
           <w:numId w:val="1"/>
         </w:numPr>
       </w:pPr>
       <w:r>
-        <w:t>Vergleich mit Android Runtime</w:t>
-      </w:r>
-    </w:p>
-    <w:p>
-      <w:pPr>
-        <w:pStyle w:val="ListParagraph"/>
+        <w:t xml:space="preserve">Vergleich mit Android </w:t>
+      </w:r>
+      <w:proofErr w:type="spellStart"/>
+      <w:r>
+        <w:t>Runtime</w:t>
+      </w:r>
+      <w:proofErr w:type="spellEnd"/>
+    </w:p>
+    <w:p>
+      <w:pPr>
+        <w:pStyle w:val="Listenabsatz"/>
         <w:numPr>
           <w:ilvl w:val="1"/>
           <w:numId w:val="1"/>
@@ -135,7 +145,7 @@
     </w:p>
     <w:p>
       <w:pPr>
-        <w:pStyle w:val="ListParagraph"/>
+        <w:pStyle w:val="Listenabsatz"/>
         <w:numPr>
           <w:ilvl w:val="1"/>
           <w:numId w:val="1"/>
@@ -153,7 +163,7 @@
     </w:p>
     <w:p>
       <w:pPr>
-        <w:pStyle w:val="Heading1"/>
+        <w:pStyle w:val="berschrift1"/>
       </w:pPr>
       <w:r>
         <w:lastRenderedPageBreak/>
@@ -176,14 +186,39 @@
           <w:rFonts w:ascii="LMRoman10-Regular" w:hAnsi="LMRoman10-Regular" w:cs="LMRoman10-Regular"/>
           <w:color w:val="000000"/>
         </w:rPr>
-        <w:t xml:space="preserve">Bei Dalvik handelt es sich um eine Open Source Software die von Dan Bornstein entwickelt wurde. Benannt ist sie nach einem Fischerdorf in </w:t>
-      </w:r>
-      <w:r>
-        <w:rPr>
-          <w:rFonts w:ascii="LMRoman10-Regular" w:hAnsi="LMRoman10-Regular" w:cs="LMRoman10-Regular"/>
-          <w:color w:val="000000"/>
-        </w:rPr>
-        <w:t xml:space="preserve">Eyjafjörður, </w:t>
+        <w:t xml:space="preserve">Bei </w:t>
+      </w:r>
+      <w:proofErr w:type="spellStart"/>
+      <w:r>
+        <w:rPr>
+          <w:rFonts w:ascii="LMRoman10-Regular" w:hAnsi="LMRoman10-Regular" w:cs="LMRoman10-Regular"/>
+          <w:color w:val="000000"/>
+        </w:rPr>
+        <w:t>Dalvik</w:t>
+      </w:r>
+      <w:proofErr w:type="spellEnd"/>
+      <w:r>
+        <w:rPr>
+          <w:rFonts w:ascii="LMRoman10-Regular" w:hAnsi="LMRoman10-Regular" w:cs="LMRoman10-Regular"/>
+          <w:color w:val="000000"/>
+        </w:rPr>
+        <w:t xml:space="preserve"> handelt es sich um eine Open Source Software die von Dan Bornstein entwickelt wurde. Benannt ist sie nach einem Fischerdorf in </w:t>
+      </w:r>
+      <w:proofErr w:type="spellStart"/>
+      <w:r>
+        <w:rPr>
+          <w:rFonts w:ascii="LMRoman10-Regular" w:hAnsi="LMRoman10-Regular" w:cs="LMRoman10-Regular"/>
+          <w:color w:val="000000"/>
+        </w:rPr>
+        <w:t>Eyjafjörður</w:t>
+      </w:r>
+      <w:proofErr w:type="spellEnd"/>
+      <w:r>
+        <w:rPr>
+          <w:rFonts w:ascii="LMRoman10-Regular" w:hAnsi="LMRoman10-Regular" w:cs="LMRoman10-Regular"/>
+          <w:color w:val="000000"/>
+        </w:rPr>
+        <w:t xml:space="preserve">, </w:t>
       </w:r>
       <w:r>
         <w:rPr>
@@ -204,7 +239,23 @@
           <w:rFonts w:ascii="LMRoman10-Regular" w:hAnsi="LMRoman10-Regular" w:cs="LMRoman10-Regular"/>
           <w:color w:val="000000"/>
         </w:rPr>
-        <w:t xml:space="preserve"> Veröffentlicht wurde die Software unter Apache License 2.0</w:t>
+        <w:t xml:space="preserve"> Veröffentlicht wurde die Software unter Apache </w:t>
+      </w:r>
+      <w:proofErr w:type="spellStart"/>
+      <w:r>
+        <w:rPr>
+          <w:rFonts w:ascii="LMRoman10-Regular" w:hAnsi="LMRoman10-Regular" w:cs="LMRoman10-Regular"/>
+          <w:color w:val="000000"/>
+        </w:rPr>
+        <w:t>License</w:t>
+      </w:r>
+      <w:proofErr w:type="spellEnd"/>
+      <w:r>
+        <w:rPr>
+          <w:rFonts w:ascii="LMRoman10-Regular" w:hAnsi="LMRoman10-Regular" w:cs="LMRoman10-Regular"/>
+          <w:color w:val="000000"/>
+        </w:rPr>
+        <w:t xml:space="preserve"> 2.0</w:t>
       </w:r>
       <w:r>
         <w:rPr>
@@ -218,36 +269,84 @@
           <w:rFonts w:ascii="LMRoman10-Regular" w:hAnsi="LMRoman10-Regular" w:cs="LMRoman10-Regular"/>
           <w:color w:val="000000"/>
         </w:rPr>
-        <w:t xml:space="preserve"> Die Ausführung findet auf einem Linux Kernel statt.</w:t>
-      </w:r>
-    </w:p>
-    <w:p>
-      <w:pPr>
-        <w:rPr>
-          <w:rFonts w:ascii="LMRoman10-Regular" w:hAnsi="LMRoman10-Regular" w:cs="LMRoman10-Regular"/>
-          <w:color w:val="000000"/>
-        </w:rPr>
-      </w:pPr>
-      <w:r>
-        <w:rPr>
-          <w:rFonts w:ascii="LMRoman10-Regular" w:hAnsi="LMRoman10-Regular" w:cs="LMRoman10-Regular"/>
-          <w:color w:val="000000"/>
-        </w:rPr>
-        <w:t>Verwendung findet Dalvik in Googles Betriebssystem Android.</w:t>
-      </w:r>
-      <w:r>
-        <w:rPr>
-          <w:rFonts w:ascii="LMRoman10-Regular" w:hAnsi="LMRoman10-Regular" w:cs="LMRoman10-Regular"/>
-          <w:color w:val="000000"/>
-        </w:rPr>
-        <w:t xml:space="preserve"> </w:t>
-      </w:r>
-      <w:r>
-        <w:rPr>
-          <w:rFonts w:ascii="LMRoman10-Regular" w:hAnsi="LMRoman10-Regular" w:cs="LMRoman10-Regular"/>
-          <w:color w:val="000000"/>
-        </w:rPr>
-        <w:t xml:space="preserve">Einsatz findet Dalvik </w:t>
+        <w:t xml:space="preserve"> Die Ausführung findet auf einem Linux </w:t>
+      </w:r>
+      <w:proofErr w:type="spellStart"/>
+      <w:r>
+        <w:rPr>
+          <w:rFonts w:ascii="LMRoman10-Regular" w:hAnsi="LMRoman10-Regular" w:cs="LMRoman10-Regular"/>
+          <w:color w:val="000000"/>
+        </w:rPr>
+        <w:t>Kernel</w:t>
+      </w:r>
+      <w:proofErr w:type="spellEnd"/>
+      <w:r>
+        <w:rPr>
+          <w:rFonts w:ascii="LMRoman10-Regular" w:hAnsi="LMRoman10-Regular" w:cs="LMRoman10-Regular"/>
+          <w:color w:val="000000"/>
+        </w:rPr>
+        <w:t xml:space="preserve"> statt.</w:t>
+      </w:r>
+    </w:p>
+    <w:p>
+      <w:pPr>
+        <w:rPr>
+          <w:rFonts w:ascii="LMRoman10-Regular" w:hAnsi="LMRoman10-Regular" w:cs="LMRoman10-Regular"/>
+          <w:color w:val="000000"/>
+        </w:rPr>
+      </w:pPr>
+      <w:r>
+        <w:rPr>
+          <w:rFonts w:ascii="LMRoman10-Regular" w:hAnsi="LMRoman10-Regular" w:cs="LMRoman10-Regular"/>
+          <w:color w:val="000000"/>
+        </w:rPr>
+        <w:t xml:space="preserve">Verwendung findet </w:t>
+      </w:r>
+      <w:proofErr w:type="spellStart"/>
+      <w:r>
+        <w:rPr>
+          <w:rFonts w:ascii="LMRoman10-Regular" w:hAnsi="LMRoman10-Regular" w:cs="LMRoman10-Regular"/>
+          <w:color w:val="000000"/>
+        </w:rPr>
+        <w:t>Dalvik</w:t>
+      </w:r>
+      <w:proofErr w:type="spellEnd"/>
+      <w:r>
+        <w:rPr>
+          <w:rFonts w:ascii="LMRoman10-Regular" w:hAnsi="LMRoman10-Regular" w:cs="LMRoman10-Regular"/>
+          <w:color w:val="000000"/>
+        </w:rPr>
+        <w:t xml:space="preserve"> in Googles Betriebssystem Android.</w:t>
+      </w:r>
+      <w:r>
+        <w:rPr>
+          <w:rFonts w:ascii="LMRoman10-Regular" w:hAnsi="LMRoman10-Regular" w:cs="LMRoman10-Regular"/>
+          <w:color w:val="000000"/>
+        </w:rPr>
+        <w:t xml:space="preserve"> </w:t>
+      </w:r>
+      <w:r>
+        <w:rPr>
+          <w:rFonts w:ascii="LMRoman10-Regular" w:hAnsi="LMRoman10-Regular" w:cs="LMRoman10-Regular"/>
+          <w:color w:val="000000"/>
+        </w:rPr>
+        <w:t xml:space="preserve">Einsatz findet </w:t>
+      </w:r>
+      <w:proofErr w:type="spellStart"/>
+      <w:r>
+        <w:rPr>
+          <w:rFonts w:ascii="LMRoman10-Regular" w:hAnsi="LMRoman10-Regular" w:cs="LMRoman10-Regular"/>
+          <w:color w:val="000000"/>
+        </w:rPr>
+        <w:t>Dalvik</w:t>
+      </w:r>
+      <w:proofErr w:type="spellEnd"/>
+      <w:r>
+        <w:rPr>
+          <w:rFonts w:ascii="LMRoman10-Regular" w:hAnsi="LMRoman10-Regular" w:cs="LMRoman10-Regular"/>
+          <w:color w:val="000000"/>
+        </w:rPr>
+        <w:t xml:space="preserve"> </w:t>
       </w:r>
       <w:r>
         <w:rPr>
@@ -268,27 +367,84 @@
           <w:rFonts w:ascii="LMRoman10-Regular" w:hAnsi="LMRoman10-Regular" w:cs="LMRoman10-Regular"/>
           <w:color w:val="000000"/>
         </w:rPr>
-        <w:t>ungsbereich liegt im Mobilbereich, wie zum Beispiel bei Smartphones, Tablets</w:t>
-      </w:r>
-      <w:r>
-        <w:rPr>
-          <w:rFonts w:ascii="LMRoman10-Regular" w:hAnsi="LMRoman10-Regular" w:cs="LMRoman10-Regular"/>
-          <w:color w:val="000000"/>
-        </w:rPr>
-        <w:t xml:space="preserve"> und seit neuestem auch bei Smart Tvs und Wearables, wie Smartwatches.</w:t>
-      </w:r>
-    </w:p>
-    <w:p>
-      <w:pPr>
-        <w:rPr>
-          <w:rFonts w:ascii="LMRoman10-Regular" w:hAnsi="LMRoman10-Regular" w:cs="LMRoman10-Regular"/>
-          <w:color w:val="000000"/>
-        </w:rPr>
-      </w:pPr>
-    </w:p>
-    <w:p>
-      <w:pPr>
-        <w:pStyle w:val="Heading1"/>
+        <w:t xml:space="preserve">ungsbereich liegt im Mobilbereich, wie zum Beispiel bei Smartphones, </w:t>
+      </w:r>
+      <w:proofErr w:type="spellStart"/>
+      <w:r>
+        <w:rPr>
+          <w:rFonts w:ascii="LMRoman10-Regular" w:hAnsi="LMRoman10-Regular" w:cs="LMRoman10-Regular"/>
+          <w:color w:val="000000"/>
+        </w:rPr>
+        <w:t>Tablets</w:t>
+      </w:r>
+      <w:proofErr w:type="spellEnd"/>
+      <w:r>
+        <w:rPr>
+          <w:rFonts w:ascii="LMRoman10-Regular" w:hAnsi="LMRoman10-Regular" w:cs="LMRoman10-Regular"/>
+          <w:color w:val="000000"/>
+        </w:rPr>
+        <w:t xml:space="preserve"> und seit neuestem auch bei Smart </w:t>
+      </w:r>
+      <w:proofErr w:type="spellStart"/>
+      <w:r>
+        <w:rPr>
+          <w:rFonts w:ascii="LMRoman10-Regular" w:hAnsi="LMRoman10-Regular" w:cs="LMRoman10-Regular"/>
+          <w:color w:val="000000"/>
+        </w:rPr>
+        <w:t>Tvs</w:t>
+      </w:r>
+      <w:proofErr w:type="spellEnd"/>
+      <w:r>
+        <w:rPr>
+          <w:rFonts w:ascii="LMRoman10-Regular" w:hAnsi="LMRoman10-Regular" w:cs="LMRoman10-Regular"/>
+          <w:color w:val="000000"/>
+        </w:rPr>
+        <w:t xml:space="preserve"> und </w:t>
+      </w:r>
+      <w:proofErr w:type="spellStart"/>
+      <w:r>
+        <w:rPr>
+          <w:rFonts w:ascii="LMRoman10-Regular" w:hAnsi="LMRoman10-Regular" w:cs="LMRoman10-Regular"/>
+          <w:color w:val="000000"/>
+        </w:rPr>
+        <w:t>Wearables</w:t>
+      </w:r>
+      <w:proofErr w:type="spellEnd"/>
+      <w:r>
+        <w:rPr>
+          <w:rFonts w:ascii="LMRoman10-Regular" w:hAnsi="LMRoman10-Regular" w:cs="LMRoman10-Regular"/>
+          <w:color w:val="000000"/>
+        </w:rPr>
+        <w:t xml:space="preserve">, wie </w:t>
+      </w:r>
+      <w:proofErr w:type="spellStart"/>
+      <w:r>
+        <w:rPr>
+          <w:rFonts w:ascii="LMRoman10-Regular" w:hAnsi="LMRoman10-Regular" w:cs="LMRoman10-Regular"/>
+          <w:color w:val="000000"/>
+        </w:rPr>
+        <w:t>Smartwatches</w:t>
+      </w:r>
+      <w:proofErr w:type="spellEnd"/>
+      <w:r>
+        <w:rPr>
+          <w:rFonts w:ascii="LMRoman10-Regular" w:hAnsi="LMRoman10-Regular" w:cs="LMRoman10-Regular"/>
+          <w:color w:val="000000"/>
+        </w:rPr>
+        <w:t>.</w:t>
+      </w:r>
+    </w:p>
+    <w:p>
+      <w:pPr>
+        <w:rPr>
+          <w:rFonts w:ascii="LMRoman10-Regular" w:hAnsi="LMRoman10-Regular" w:cs="LMRoman10-Regular"/>
+          <w:color w:val="000000"/>
+        </w:rPr>
+      </w:pPr>
+    </w:p>
+    <w:p>
+      <w:pPr>
+        <w:pStyle w:val="berschrift1"/>
       </w:pPr>
       <w:r>
         <w:t xml:space="preserve">2. </w:t>
@@ -307,7 +463,7 @@
     </w:p>
     <w:p>
       <w:pPr>
-        <w:pStyle w:val="Heading2"/>
+        <w:pStyle w:val="berschrift2"/>
       </w:pPr>
       <w:r>
         <w:t>2.2 Funktion</w:t>
@@ -356,35 +512,53 @@
           <w:rFonts w:ascii="LMRoman10-Regular" w:hAnsi="LMRoman10-Regular" w:cs="LMRoman10-Regular"/>
           <w:color w:val="000000"/>
         </w:rPr>
-        <w:t xml:space="preserve">handelt es sich um eine Dalvik VM. </w:t>
-      </w:r>
-      <w:r>
-        <w:rPr>
-          <w:rFonts w:ascii="LMRoman10-Regular" w:hAnsi="LMRoman10-Regular" w:cs="LMRoman10-Regular"/>
-          <w:color w:val="000000"/>
-        </w:rPr>
-        <w:t xml:space="preserve">Sie </w:t>
-      </w:r>
-      <w:r>
-        <w:rPr>
-          <w:rFonts w:ascii="LMRoman10-Regular" w:hAnsi="LMRoman10-Regular" w:cs="LMRoman10-Regular"/>
-          <w:color w:val="000000"/>
-        </w:rPr>
-        <w:t>ähnelt teilweise einer Java VM. Ein bedeutender Unterschied ist</w:t>
-      </w:r>
-      <w:r>
-        <w:rPr>
-          <w:rFonts w:ascii="LMRoman10-Regular" w:hAnsi="LMRoman10-Regular" w:cs="LMRoman10-Regular"/>
-          <w:color w:val="000000"/>
-        </w:rPr>
-        <w:t xml:space="preserve"> </w:t>
-      </w:r>
-      <w:r>
-        <w:rPr>
-          <w:rFonts w:ascii="LMRoman10-Regular" w:hAnsi="LMRoman10-Regular" w:cs="LMRoman10-Regular"/>
-          <w:color w:val="000000"/>
-        </w:rPr>
-        <w:t>allerdings, dass eine Java VM stapelbasiert und eine Dalvik VM registerbasiert</w:t>
+        <w:t xml:space="preserve">handelt es sich um eine </w:t>
+      </w:r>
+      <w:proofErr w:type="spellStart"/>
+      <w:r>
+        <w:rPr>
+          <w:rFonts w:ascii="LMRoman10-Regular" w:hAnsi="LMRoman10-Regular" w:cs="LMRoman10-Regular"/>
+          <w:color w:val="000000"/>
+        </w:rPr>
+        <w:t>Dalvik</w:t>
+      </w:r>
+      <w:proofErr w:type="spellEnd"/>
+      <w:r>
+        <w:rPr>
+          <w:rFonts w:ascii="LMRoman10-Regular" w:hAnsi="LMRoman10-Regular" w:cs="LMRoman10-Regular"/>
+          <w:color w:val="000000"/>
+        </w:rPr>
+        <w:t xml:space="preserve"> VM. Sie ähnelt teilweise einer Java VM. Ein bedeutender Unterschied ist</w:t>
+      </w:r>
+      <w:r>
+        <w:rPr>
+          <w:rFonts w:ascii="LMRoman10-Regular" w:hAnsi="LMRoman10-Regular" w:cs="LMRoman10-Regular"/>
+          <w:color w:val="000000"/>
+        </w:rPr>
+        <w:t xml:space="preserve"> </w:t>
+      </w:r>
+      <w:r>
+        <w:rPr>
+          <w:rFonts w:ascii="LMRoman10-Regular" w:hAnsi="LMRoman10-Regular" w:cs="LMRoman10-Regular"/>
+          <w:color w:val="000000"/>
+        </w:rPr>
+        <w:t xml:space="preserve">allerdings, dass eine Java VM stapelbasiert und eine </w:t>
+      </w:r>
+      <w:proofErr w:type="spellStart"/>
+      <w:r>
+        <w:rPr>
+          <w:rFonts w:ascii="LMRoman10-Regular" w:hAnsi="LMRoman10-Regular" w:cs="LMRoman10-Regular"/>
+          <w:color w:val="000000"/>
+        </w:rPr>
+        <w:t>Dalvik</w:t>
+      </w:r>
+      <w:proofErr w:type="spellEnd"/>
+      <w:r>
+        <w:rPr>
+          <w:rFonts w:ascii="LMRoman10-Regular" w:hAnsi="LMRoman10-Regular" w:cs="LMRoman10-Regular"/>
+          <w:color w:val="000000"/>
+        </w:rPr>
+        <w:t xml:space="preserve"> VM registerbasiert</w:t>
       </w:r>
       <w:r>
         <w:rPr>
@@ -426,7 +600,23 @@
           <w:rFonts w:ascii="LMRoman10-Regular" w:hAnsi="LMRoman10-Regular" w:cs="LMRoman10-Regular"/>
           <w:color w:val="000000"/>
         </w:rPr>
-        <w:t>wird die Dalivk VM schneller als die Java V</w:t>
+        <w:t xml:space="preserve">wird die </w:t>
+      </w:r>
+      <w:proofErr w:type="spellStart"/>
+      <w:r>
+        <w:rPr>
+          <w:rFonts w:ascii="LMRoman10-Regular" w:hAnsi="LMRoman10-Regular" w:cs="LMRoman10-Regular"/>
+          <w:color w:val="000000"/>
+        </w:rPr>
+        <w:t>Dalivk</w:t>
+      </w:r>
+      <w:proofErr w:type="spellEnd"/>
+      <w:r>
+        <w:rPr>
+          <w:rFonts w:ascii="LMRoman10-Regular" w:hAnsi="LMRoman10-Regular" w:cs="LMRoman10-Regular"/>
+          <w:color w:val="000000"/>
+        </w:rPr>
+        <w:t xml:space="preserve"> VM schneller als die Java V</w:t>
       </w:r>
       <w:r>
         <w:rPr>
@@ -464,7 +654,23 @@
           <w:rFonts w:ascii="LMRoman10-Regular" w:hAnsi="LMRoman10-Regular" w:cs="LMRoman10-Regular"/>
           <w:color w:val="000000"/>
         </w:rPr>
-        <w:t>Ein weiterer bedeutender Unterschied liegt darin, dass eine Dalvik VM klassische</w:t>
+        <w:t xml:space="preserve">Ein weiterer bedeutender Unterschied liegt darin, dass eine </w:t>
+      </w:r>
+      <w:proofErr w:type="spellStart"/>
+      <w:r>
+        <w:rPr>
+          <w:rFonts w:ascii="LMRoman10-Regular" w:hAnsi="LMRoman10-Regular" w:cs="LMRoman10-Regular"/>
+          <w:color w:val="000000"/>
+        </w:rPr>
+        <w:t>Dalvik</w:t>
+      </w:r>
+      <w:proofErr w:type="spellEnd"/>
+      <w:r>
+        <w:rPr>
+          <w:rFonts w:ascii="LMRoman10-Regular" w:hAnsi="LMRoman10-Regular" w:cs="LMRoman10-Regular"/>
+          <w:color w:val="000000"/>
+        </w:rPr>
+        <w:t xml:space="preserve"> VM klassische</w:t>
       </w:r>
       <w:r>
         <w:rPr>
@@ -492,7 +698,23 @@
           <w:rFonts w:ascii="LMRoman10-Regular" w:hAnsi="LMRoman10-Regular" w:cs="LMRoman10-Regular"/>
           <w:color w:val="000000"/>
         </w:rPr>
-        <w:t>Es werden eigene Bibliotheken verwendet, die Apache Harmony als Grundlage</w:t>
+        <w:t xml:space="preserve">Es werden eigene Bibliotheken verwendet, die Apache </w:t>
+      </w:r>
+      <w:proofErr w:type="spellStart"/>
+      <w:r>
+        <w:rPr>
+          <w:rFonts w:ascii="LMRoman10-Regular" w:hAnsi="LMRoman10-Regular" w:cs="LMRoman10-Regular"/>
+          <w:color w:val="000000"/>
+        </w:rPr>
+        <w:t>Harmony</w:t>
+      </w:r>
+      <w:proofErr w:type="spellEnd"/>
+      <w:r>
+        <w:rPr>
+          <w:rFonts w:ascii="LMRoman10-Regular" w:hAnsi="LMRoman10-Regular" w:cs="LMRoman10-Regular"/>
+          <w:color w:val="000000"/>
+        </w:rPr>
+        <w:t xml:space="preserve"> als Grundlage</w:t>
       </w:r>
       <w:r>
         <w:rPr>
@@ -528,6 +750,7 @@
         </w:rPr>
         <w:t xml:space="preserve">Ein wichtiger Bestandteil der SDK ist das Tool </w:t>
       </w:r>
+      <w:proofErr w:type="spellStart"/>
       <w:r>
         <w:rPr>
           <w:rFonts w:ascii="LMRoman10-Italic" w:hAnsi="LMRoman10-Italic" w:cs="LMRoman10-Italic"/>
@@ -537,6 +760,7 @@
         </w:rPr>
         <w:t>dx</w:t>
       </w:r>
+      <w:proofErr w:type="spellEnd"/>
       <w:r>
         <w:rPr>
           <w:rFonts w:ascii="LMRoman10-Regular" w:hAnsi="LMRoman10-Regular" w:cs="LMRoman10-Regular"/>
@@ -556,7 +780,39 @@
           <w:rFonts w:ascii="LMRoman10-Regular" w:hAnsi="LMRoman10-Regular" w:cs="LMRoman10-Regular"/>
           <w:color w:val="000000"/>
         </w:rPr>
-        <w:t>Java Binärdaten in Dalvik Executables umgewandelt werden. Das heißt es</w:t>
+        <w:t xml:space="preserve">Java Binärdaten in </w:t>
+      </w:r>
+      <w:proofErr w:type="spellStart"/>
+      <w:r>
+        <w:rPr>
+          <w:rFonts w:ascii="LMRoman10-Regular" w:hAnsi="LMRoman10-Regular" w:cs="LMRoman10-Regular"/>
+          <w:color w:val="000000"/>
+        </w:rPr>
+        <w:t>Dalvik</w:t>
+      </w:r>
+      <w:proofErr w:type="spellEnd"/>
+      <w:r>
+        <w:rPr>
+          <w:rFonts w:ascii="LMRoman10-Regular" w:hAnsi="LMRoman10-Regular" w:cs="LMRoman10-Regular"/>
+          <w:color w:val="000000"/>
+        </w:rPr>
+        <w:t xml:space="preserve"> </w:t>
+      </w:r>
+      <w:proofErr w:type="spellStart"/>
+      <w:r>
+        <w:rPr>
+          <w:rFonts w:ascii="LMRoman10-Regular" w:hAnsi="LMRoman10-Regular" w:cs="LMRoman10-Regular"/>
+          <w:color w:val="000000"/>
+        </w:rPr>
+        <w:t>Executables</w:t>
+      </w:r>
+      <w:proofErr w:type="spellEnd"/>
+      <w:r>
+        <w:rPr>
+          <w:rFonts w:ascii="LMRoman10-Regular" w:hAnsi="LMRoman10-Regular" w:cs="LMRoman10-Regular"/>
+          <w:color w:val="000000"/>
+        </w:rPr>
+        <w:t xml:space="preserve"> umgewandelt werden. Das heißt es</w:t>
       </w:r>
       <w:r>
         <w:rPr>
@@ -579,15 +835,9 @@
           <w:iCs/>
           <w:color w:val="000000"/>
         </w:rPr>
-        <w:t xml:space="preserve">.class </w:t>
-      </w:r>
-      <w:r>
-        <w:rPr>
-          <w:rFonts w:ascii="LMRoman10-Regular" w:hAnsi="LMRoman10-Regular" w:cs="LMRoman10-Regular"/>
-          <w:color w:val="000000"/>
-        </w:rPr>
-        <w:t xml:space="preserve">Dateien in </w:t>
-      </w:r>
+        <w:t>.</w:t>
+      </w:r>
+      <w:proofErr w:type="spellStart"/>
       <w:r>
         <w:rPr>
           <w:rFonts w:ascii="LMRoman10-Italic" w:hAnsi="LMRoman10-Italic" w:cs="LMRoman10-Italic"/>
@@ -595,29 +845,9 @@
           <w:iCs/>
           <w:color w:val="000000"/>
         </w:rPr>
-        <w:t xml:space="preserve">.dex </w:t>
-      </w:r>
-      <w:r>
-        <w:rPr>
-          <w:rFonts w:ascii="LMRoman10-Regular" w:hAnsi="LMRoman10-Regular" w:cs="LMRoman10-Regular"/>
-          <w:color w:val="000000"/>
-        </w:rPr>
-        <w:t>Dateien um. Bei dieser Umwandlung können</w:t>
-      </w:r>
-      <w:r>
-        <w:rPr>
-          <w:rFonts w:ascii="LMRoman10-Regular" w:hAnsi="LMRoman10-Regular" w:cs="LMRoman10-Regular"/>
-          <w:color w:val="000000"/>
-        </w:rPr>
-        <w:t xml:space="preserve"> </w:t>
-      </w:r>
-      <w:r>
-        <w:rPr>
-          <w:rFonts w:ascii="LMRoman10-Regular" w:hAnsi="LMRoman10-Regular" w:cs="LMRoman10-Regular"/>
-          <w:color w:val="000000"/>
-        </w:rPr>
-        <w:t xml:space="preserve">auch mehrere </w:t>
-      </w:r>
+        <w:t>class</w:t>
+      </w:r>
+      <w:proofErr w:type="spellEnd"/>
       <w:r>
         <w:rPr>
           <w:rFonts w:ascii="LMRoman10-Italic" w:hAnsi="LMRoman10-Italic" w:cs="LMRoman10-Italic"/>
@@ -625,14 +855,14 @@
           <w:iCs/>
           <w:color w:val="000000"/>
         </w:rPr>
-        <w:t xml:space="preserve">.class </w:t>
-      </w:r>
-      <w:r>
-        <w:rPr>
-          <w:rFonts w:ascii="LMRoman10-Regular" w:hAnsi="LMRoman10-Regular" w:cs="LMRoman10-Regular"/>
-          <w:color w:val="000000"/>
-        </w:rPr>
-        <w:t xml:space="preserve">Dateien zu einer </w:t>
+        <w:t xml:space="preserve"> </w:t>
+      </w:r>
+      <w:r>
+        <w:rPr>
+          <w:rFonts w:ascii="LMRoman10-Regular" w:hAnsi="LMRoman10-Regular" w:cs="LMRoman10-Regular"/>
+          <w:color w:val="000000"/>
+        </w:rPr>
+        <w:t xml:space="preserve">Dateien in </w:t>
       </w:r>
       <w:r>
         <w:rPr>
@@ -641,7 +871,113 @@
           <w:iCs/>
           <w:color w:val="000000"/>
         </w:rPr>
-        <w:t xml:space="preserve">.dex </w:t>
+        <w:t>.</w:t>
+      </w:r>
+      <w:proofErr w:type="spellStart"/>
+      <w:r>
+        <w:rPr>
+          <w:rFonts w:ascii="LMRoman10-Italic" w:hAnsi="LMRoman10-Italic" w:cs="LMRoman10-Italic"/>
+          <w:i/>
+          <w:iCs/>
+          <w:color w:val="000000"/>
+        </w:rPr>
+        <w:t>dex</w:t>
+      </w:r>
+      <w:proofErr w:type="spellEnd"/>
+      <w:r>
+        <w:rPr>
+          <w:rFonts w:ascii="LMRoman10-Italic" w:hAnsi="LMRoman10-Italic" w:cs="LMRoman10-Italic"/>
+          <w:i/>
+          <w:iCs/>
+          <w:color w:val="000000"/>
+        </w:rPr>
+        <w:t xml:space="preserve"> </w:t>
+      </w:r>
+      <w:r>
+        <w:rPr>
+          <w:rFonts w:ascii="LMRoman10-Regular" w:hAnsi="LMRoman10-Regular" w:cs="LMRoman10-Regular"/>
+          <w:color w:val="000000"/>
+        </w:rPr>
+        <w:t>Dateien um. Bei dieser Umwandlung können</w:t>
+      </w:r>
+      <w:r>
+        <w:rPr>
+          <w:rFonts w:ascii="LMRoman10-Regular" w:hAnsi="LMRoman10-Regular" w:cs="LMRoman10-Regular"/>
+          <w:color w:val="000000"/>
+        </w:rPr>
+        <w:t xml:space="preserve"> </w:t>
+      </w:r>
+      <w:r>
+        <w:rPr>
+          <w:rFonts w:ascii="LMRoman10-Regular" w:hAnsi="LMRoman10-Regular" w:cs="LMRoman10-Regular"/>
+          <w:color w:val="000000"/>
+        </w:rPr>
+        <w:t xml:space="preserve">auch mehrere </w:t>
+      </w:r>
+      <w:r>
+        <w:rPr>
+          <w:rFonts w:ascii="LMRoman10-Italic" w:hAnsi="LMRoman10-Italic" w:cs="LMRoman10-Italic"/>
+          <w:i/>
+          <w:iCs/>
+          <w:color w:val="000000"/>
+        </w:rPr>
+        <w:t>.</w:t>
+      </w:r>
+      <w:proofErr w:type="spellStart"/>
+      <w:r>
+        <w:rPr>
+          <w:rFonts w:ascii="LMRoman10-Italic" w:hAnsi="LMRoman10-Italic" w:cs="LMRoman10-Italic"/>
+          <w:i/>
+          <w:iCs/>
+          <w:color w:val="000000"/>
+        </w:rPr>
+        <w:t>class</w:t>
+      </w:r>
+      <w:proofErr w:type="spellEnd"/>
+      <w:r>
+        <w:rPr>
+          <w:rFonts w:ascii="LMRoman10-Italic" w:hAnsi="LMRoman10-Italic" w:cs="LMRoman10-Italic"/>
+          <w:i/>
+          <w:iCs/>
+          <w:color w:val="000000"/>
+        </w:rPr>
+        <w:t xml:space="preserve"> </w:t>
+      </w:r>
+      <w:r>
+        <w:rPr>
+          <w:rFonts w:ascii="LMRoman10-Regular" w:hAnsi="LMRoman10-Regular" w:cs="LMRoman10-Regular"/>
+          <w:color w:val="000000"/>
+        </w:rPr>
+        <w:t xml:space="preserve">Dateien zu einer </w:t>
+      </w:r>
+      <w:r>
+        <w:rPr>
+          <w:rFonts w:ascii="LMRoman10-Italic" w:hAnsi="LMRoman10-Italic" w:cs="LMRoman10-Italic"/>
+          <w:i/>
+          <w:iCs/>
+          <w:color w:val="000000"/>
+        </w:rPr>
+        <w:t>.</w:t>
+      </w:r>
+      <w:proofErr w:type="spellStart"/>
+      <w:r>
+        <w:rPr>
+          <w:rFonts w:ascii="LMRoman10-Italic" w:hAnsi="LMRoman10-Italic" w:cs="LMRoman10-Italic"/>
+          <w:i/>
+          <w:iCs/>
+          <w:color w:val="000000"/>
+        </w:rPr>
+        <w:t>dex</w:t>
+      </w:r>
+      <w:proofErr w:type="spellEnd"/>
+      <w:r>
+        <w:rPr>
+          <w:rFonts w:ascii="LMRoman10-Italic" w:hAnsi="LMRoman10-Italic" w:cs="LMRoman10-Italic"/>
+          <w:i/>
+          <w:iCs/>
+          <w:color w:val="000000"/>
+        </w:rPr>
+        <w:t xml:space="preserve"> </w:t>
       </w:r>
       <w:r>
         <w:rPr>
@@ -684,8 +1020,18 @@
           <w:i/>
           <w:color w:val="000000"/>
         </w:rPr>
-        <w:t>.odex</w:t>
-      </w:r>
+        <w:t>.</w:t>
+      </w:r>
+      <w:proofErr w:type="spellStart"/>
+      <w:r>
+        <w:rPr>
+          <w:rFonts w:ascii="LMRoman10-Regular" w:hAnsi="LMRoman10-Regular" w:cs="LMRoman10-Regular"/>
+          <w:i/>
+          <w:color w:val="000000"/>
+        </w:rPr>
+        <w:t>odex</w:t>
+      </w:r>
+      <w:proofErr w:type="spellEnd"/>
       <w:r>
         <w:rPr>
           <w:rFonts w:ascii="LMRoman10-Regular" w:hAnsi="LMRoman10-Regular" w:cs="LMRoman10-Regular"/>
@@ -726,16 +1072,18 @@
     </w:p>
     <w:p>
       <w:pPr>
-        <w:pStyle w:val="Heading2"/>
-      </w:pPr>
-      <w:r>
-        <w:t>2.3</w:t>
-      </w:r>
-      <w:r>
-        <w:t xml:space="preserve"> </w:t>
-      </w:r>
-      <w:r>
-        <w:t>.dex Format</w:t>
+        <w:pStyle w:val="berschrift2"/>
+      </w:pPr>
+      <w:r>
+        <w:t>2.3 .</w:t>
+      </w:r>
+      <w:proofErr w:type="spellStart"/>
+      <w:r>
+        <w:t>dex</w:t>
+      </w:r>
+      <w:proofErr w:type="spellEnd"/>
+      <w:r>
+        <w:t xml:space="preserve"> Format</w:t>
       </w:r>
     </w:p>
     <w:p>
@@ -766,8 +1114,18 @@
           <w:i/>
           <w:color w:val="000000"/>
         </w:rPr>
-        <w:t>.dex</w:t>
-      </w:r>
+        <w:t>.</w:t>
+      </w:r>
+      <w:proofErr w:type="spellStart"/>
+      <w:r>
+        <w:rPr>
+          <w:rFonts w:ascii="LMRoman10-Regular" w:hAnsi="LMRoman10-Regular" w:cs="LMRoman10-Regular"/>
+          <w:i/>
+          <w:color w:val="000000"/>
+        </w:rPr>
+        <w:t>dex</w:t>
+      </w:r>
+      <w:proofErr w:type="spellEnd"/>
       <w:r>
         <w:rPr>
           <w:rFonts w:ascii="LMRoman10-Regular" w:hAnsi="LMRoman10-Regular" w:cs="LMRoman10-Regular"/>
@@ -794,21 +1152,53 @@
           <w:rFonts w:ascii="LMRoman10-Regular" w:hAnsi="LMRoman10-Regular" w:cs="LMRoman10-Regular"/>
           <w:color w:val="000000"/>
         </w:rPr>
-        <w:t>andelt sich dabei um die ausführbaren Dateien der Dalvik VM.</w:t>
-      </w:r>
-      <w:r>
-        <w:rPr>
-          <w:rFonts w:ascii="LMRoman10-Regular" w:hAnsi="LMRoman10-Regular" w:cs="LMRoman10-Regular"/>
-          <w:color w:val="000000"/>
-        </w:rPr>
-        <w:t xml:space="preserve"> </w:t>
-      </w:r>
-      <w:r>
-        <w:rPr>
-          <w:rFonts w:ascii="LMRoman10-Regular" w:hAnsi="LMRoman10-Regular" w:cs="LMRoman10-Regular"/>
-          <w:color w:val="000000"/>
-        </w:rPr>
-        <w:t>Android Programme werden zuerst in Java Bytecode kompiliert. Dieser wird im Anschluss in Dalvik Bytecode übersetzt.</w:t>
+        <w:t xml:space="preserve">andelt sich dabei um die ausführbaren Dateien der </w:t>
+      </w:r>
+      <w:proofErr w:type="spellStart"/>
+      <w:r>
+        <w:rPr>
+          <w:rFonts w:ascii="LMRoman10-Regular" w:hAnsi="LMRoman10-Regular" w:cs="LMRoman10-Regular"/>
+          <w:color w:val="000000"/>
+        </w:rPr>
+        <w:t>Dalvik</w:t>
+      </w:r>
+      <w:proofErr w:type="spellEnd"/>
+      <w:r>
+        <w:rPr>
+          <w:rFonts w:ascii="LMRoman10-Regular" w:hAnsi="LMRoman10-Regular" w:cs="LMRoman10-Regular"/>
+          <w:color w:val="000000"/>
+        </w:rPr>
+        <w:t xml:space="preserve"> VM.</w:t>
+      </w:r>
+      <w:r>
+        <w:rPr>
+          <w:rFonts w:ascii="LMRoman10-Regular" w:hAnsi="LMRoman10-Regular" w:cs="LMRoman10-Regular"/>
+          <w:color w:val="000000"/>
+        </w:rPr>
+        <w:t xml:space="preserve"> </w:t>
+      </w:r>
+      <w:r>
+        <w:rPr>
+          <w:rFonts w:ascii="LMRoman10-Regular" w:hAnsi="LMRoman10-Regular" w:cs="LMRoman10-Regular"/>
+          <w:color w:val="000000"/>
+        </w:rPr>
+        <w:t xml:space="preserve">Android Programme werden zuerst in Java Bytecode kompiliert. Dieser wird im Anschluss in </w:t>
+      </w:r>
+      <w:proofErr w:type="spellStart"/>
+      <w:r>
+        <w:rPr>
+          <w:rFonts w:ascii="LMRoman10-Regular" w:hAnsi="LMRoman10-Regular" w:cs="LMRoman10-Regular"/>
+          <w:color w:val="000000"/>
+        </w:rPr>
+        <w:t>Dalvik</w:t>
+      </w:r>
+      <w:proofErr w:type="spellEnd"/>
+      <w:r>
+        <w:rPr>
+          <w:rFonts w:ascii="LMRoman10-Regular" w:hAnsi="LMRoman10-Regular" w:cs="LMRoman10-Regular"/>
+          <w:color w:val="000000"/>
+        </w:rPr>
+        <w:t xml:space="preserve"> Bytecode übersetzt.</w:t>
       </w:r>
     </w:p>
     <w:p>
@@ -838,8 +1228,18 @@
           <w:i/>
           <w:color w:val="000000"/>
         </w:rPr>
-        <w:t>.dex</w:t>
-      </w:r>
+        <w:t>.</w:t>
+      </w:r>
+      <w:proofErr w:type="spellStart"/>
+      <w:r>
+        <w:rPr>
+          <w:rFonts w:ascii="LMRoman10-Regular" w:hAnsi="LMRoman10-Regular" w:cs="LMRoman10-Regular"/>
+          <w:i/>
+          <w:color w:val="000000"/>
+        </w:rPr>
+        <w:t>dex</w:t>
+      </w:r>
+      <w:proofErr w:type="spellEnd"/>
       <w:r>
         <w:rPr>
           <w:rFonts w:ascii="LMRoman10-Regular" w:hAnsi="LMRoman10-Regular" w:cs="LMRoman10-Regular"/>
@@ -868,7 +1268,25 @@
           <w:i/>
           <w:color w:val="000000"/>
         </w:rPr>
-        <w:t xml:space="preserve">.class </w:t>
+        <w:t>.</w:t>
+      </w:r>
+      <w:proofErr w:type="spellStart"/>
+      <w:r>
+        <w:rPr>
+          <w:rFonts w:ascii="LMRoman10-Regular" w:hAnsi="LMRoman10-Regular" w:cs="LMRoman10-Regular"/>
+          <w:i/>
+          <w:color w:val="000000"/>
+        </w:rPr>
+        <w:t>class</w:t>
+      </w:r>
+      <w:proofErr w:type="spellEnd"/>
+      <w:r>
+        <w:rPr>
+          <w:rFonts w:ascii="LMRoman10-Regular" w:hAnsi="LMRoman10-Regular" w:cs="LMRoman10-Regular"/>
+          <w:i/>
+          <w:color w:val="000000"/>
+        </w:rPr>
+        <w:t xml:space="preserve"> </w:t>
       </w:r>
       <w:r>
         <w:rPr>
@@ -909,10 +1327,10 @@
           <w:rFonts w:ascii="LMRoman10-Regular" w:hAnsi="LMRoman10-Regular" w:cs="LMRoman10-Regular"/>
           <w:noProof/>
           <w:color w:val="000000"/>
-          <w:lang w:eastAsia="de-DE"/>
+          <w:lang w:val="de-AT" w:eastAsia="de-AT"/>
         </w:rPr>
         <w:drawing>
-          <wp:inline distT="0" distB="0" distL="0" distR="0" wp14:anchorId="458B3788" wp14:editId="08DE41CA">
+          <wp:inline distT="0" distB="0" distL="0" distR="0">
             <wp:extent cx="3143250" cy="4000500"/>
             <wp:effectExtent l="0" t="0" r="0" b="0"/>
             <wp:docPr id="2" name="Picture 2" descr="U:\Dex-File-Format.jpg"/>
@@ -929,10 +1347,10 @@
                     </pic:cNvPicPr>
                   </pic:nvPicPr>
                   <pic:blipFill>
-                    <a:blip r:embed="rId6">
+                    <a:blip r:embed="rId5" cstate="print">
                       <a:extLst>
                         <a:ext uri="{28A0092B-C50C-407E-A947-70E740481C1C}">
-                          <a14:useLocalDpi xmlns:a14="http://schemas.microsoft.com/office/drawing/2010/main" val="0"/>
+                          <a14:useLocalDpi xmlns:a14="http://schemas.microsoft.com/office/drawing/2010/main" xmlns:wps="http://schemas.microsoft.com/office/word/2010/wordprocessingShape" xmlns:wpi="http://schemas.microsoft.com/office/word/2010/wordprocessingInk" xmlns:wpg="http://schemas.microsoft.com/office/word/2010/wordprocessingGroup" xmlns:w14="http://schemas.microsoft.com/office/word/2010/wordml" xmlns:w="http://schemas.openxmlformats.org/wordprocessingml/2006/main" xmlns:w10="urn:schemas-microsoft-com:office:word" xmlns:wp14="http://schemas.microsoft.com/office/word/2010/wordprocessingDrawing" xmlns:v="urn:schemas-microsoft-com:vml" xmlns:o="urn:schemas-microsoft-com:office:office" xmlns:mc="http://schemas.openxmlformats.org/markup-compatibility/2006" xmlns:wpc="http://schemas.microsoft.com/office/word/2010/wordprocessingCanvas" xmlns="" val="0"/>
                         </a:ext>
                       </a:extLst>
                     </a:blip>
@@ -977,7 +1395,7 @@
           <w:rFonts w:ascii="LMRoman10-Regular" w:hAnsi="LMRoman10-Regular" w:cs="LMRoman10-Regular"/>
           <w:b/>
           <w:color w:val="000000"/>
-          <w:lang w:val="en-US"/>
+          <w:lang w:val="de-AT"/>
         </w:rPr>
       </w:pPr>
       <w:r>
@@ -985,18 +1403,9 @@
           <w:rFonts w:ascii="LMRoman10-Regular" w:hAnsi="LMRoman10-Regular" w:cs="LMRoman10-Regular"/>
           <w:b/>
           <w:color w:val="000000"/>
-          <w:lang w:val="en-US"/>
-        </w:rPr>
-        <w:t>Header</w:t>
-      </w:r>
-      <w:r>
-        <w:rPr>
-          <w:rFonts w:ascii="LMRoman10-Regular" w:hAnsi="LMRoman10-Regular" w:cs="LMRoman10-Regular"/>
-          <w:b/>
-          <w:color w:val="000000"/>
-          <w:lang w:val="en-US"/>
-        </w:rPr>
-        <w:t>:</w:t>
+          <w:lang w:val="de-AT"/>
+        </w:rPr>
+        <w:t>Header:</w:t>
       </w:r>
     </w:p>
     <w:p>
@@ -1019,7 +1428,25 @@
           <w:i/>
           <w:color w:val="000000"/>
         </w:rPr>
-        <w:t xml:space="preserve">.dex </w:t>
+        <w:t>.</w:t>
+      </w:r>
+      <w:proofErr w:type="spellStart"/>
+      <w:r>
+        <w:rPr>
+          <w:rFonts w:ascii="LMRoman10-Regular" w:hAnsi="LMRoman10-Regular" w:cs="LMRoman10-Regular"/>
+          <w:i/>
+          <w:color w:val="000000"/>
+        </w:rPr>
+        <w:t>dex</w:t>
+      </w:r>
+      <w:proofErr w:type="spellEnd"/>
+      <w:r>
+        <w:rPr>
+          <w:rFonts w:ascii="LMRoman10-Regular" w:hAnsi="LMRoman10-Regular" w:cs="LMRoman10-Regular"/>
+          <w:i/>
+          <w:color w:val="000000"/>
+        </w:rPr>
+        <w:t xml:space="preserve"> </w:t>
       </w:r>
       <w:r>
         <w:rPr>
@@ -1038,7 +1465,7 @@
     </w:p>
     <w:p>
       <w:pPr>
-        <w:pStyle w:val="HTMLPreformatted"/>
+        <w:pStyle w:val="HTMLVorformatiert"/>
         <w:pBdr>
           <w:top w:val="single" w:sz="6" w:space="12" w:color="DDDDDD"/>
           <w:left w:val="single" w:sz="6" w:space="12" w:color="DDDDDD"/>
@@ -1052,6 +1479,7 @@
           <w:lang w:val="en-US"/>
         </w:rPr>
       </w:pPr>
+      <w:proofErr w:type="spellStart"/>
       <w:r>
         <w:rPr>
           <w:color w:val="000000"/>
@@ -1059,6 +1487,7 @@
         </w:rPr>
         <w:t>ubyte</w:t>
       </w:r>
+      <w:proofErr w:type="spellEnd"/>
       <w:r>
         <w:rPr>
           <w:color w:val="666600"/>
@@ -1261,16 +1690,32 @@
           <w:color w:val="008800"/>
           <w:lang w:val="en-US"/>
         </w:rPr>
-        <w:t>"dex\n035\0"</w:t>
-      </w:r>
-    </w:p>
-    <w:p>
-      <w:pPr>
-        <w:rPr>
-          <w:rFonts w:ascii="LMRoman10-Regular" w:hAnsi="LMRoman10-Regular" w:cs="LMRoman10-Regular"/>
-          <w:color w:val="000000"/>
+        <w:t>"</w:t>
+      </w:r>
+      <w:proofErr w:type="spellStart"/>
+      <w:r>
+        <w:rPr>
+          <w:color w:val="008800"/>
           <w:lang w:val="en-US"/>
         </w:rPr>
+        <w:t>dex</w:t>
+      </w:r>
+      <w:proofErr w:type="spellEnd"/>
+      <w:r>
+        <w:rPr>
+          <w:color w:val="008800"/>
+          <w:lang w:val="en-US"/>
+        </w:rPr>
+        <w:t>\n035\0"</w:t>
+      </w:r>
+    </w:p>
+    <w:p>
+      <w:pPr>
+        <w:rPr>
+          <w:rFonts w:ascii="LMRoman10-Regular" w:hAnsi="LMRoman10-Regular" w:cs="LMRoman10-Regular"/>
+          <w:color w:val="000000"/>
+          <w:lang w:val="en-US"/>
+        </w:rPr>
       </w:pPr>
     </w:p>
     <w:p>
@@ -1279,17 +1724,28 @@
           <w:rFonts w:ascii="LMRoman10-Regular" w:hAnsi="LMRoman10-Regular" w:cs="LMRoman10-Regular"/>
           <w:b/>
           <w:color w:val="000000"/>
-          <w:lang w:val="en-US"/>
-        </w:rPr>
-      </w:pPr>
+          <w:lang w:val="de-AT"/>
+        </w:rPr>
+      </w:pPr>
+      <w:proofErr w:type="spellStart"/>
       <w:r>
         <w:rPr>
           <w:rFonts w:ascii="LMRoman10-Regular" w:hAnsi="LMRoman10-Regular" w:cs="LMRoman10-Regular"/>
           <w:b/>
           <w:color w:val="000000"/>
-          <w:lang w:val="en-US"/>
-        </w:rPr>
-        <w:t xml:space="preserve">StringIds: </w:t>
+          <w:lang w:val="de-AT"/>
+        </w:rPr>
+        <w:t>StringIds</w:t>
+      </w:r>
+      <w:proofErr w:type="spellEnd"/>
+      <w:r>
+        <w:rPr>
+          <w:rFonts w:ascii="LMRoman10-Regular" w:hAnsi="LMRoman10-Regular" w:cs="LMRoman10-Regular"/>
+          <w:b/>
+          <w:color w:val="000000"/>
+          <w:lang w:val="de-AT"/>
+        </w:rPr>
+        <w:t xml:space="preserve">: </w:t>
       </w:r>
     </w:p>
     <w:p>
@@ -1342,17 +1798,28 @@
           <w:rFonts w:ascii="LMRoman10-Regular" w:hAnsi="LMRoman10-Regular" w:cs="LMRoman10-Regular"/>
           <w:b/>
           <w:color w:val="000000"/>
-          <w:lang w:val="en-US"/>
-        </w:rPr>
-      </w:pPr>
+          <w:lang w:val="de-AT"/>
+        </w:rPr>
+      </w:pPr>
+      <w:proofErr w:type="spellStart"/>
       <w:r>
         <w:rPr>
           <w:rFonts w:ascii="LMRoman10-Regular" w:hAnsi="LMRoman10-Regular" w:cs="LMRoman10-Regular"/>
           <w:b/>
           <w:color w:val="000000"/>
-          <w:lang w:val="en-US"/>
-        </w:rPr>
-        <w:t>TypeIds:</w:t>
+          <w:lang w:val="de-AT"/>
+        </w:rPr>
+        <w:t>TypeIds</w:t>
+      </w:r>
+      <w:proofErr w:type="spellEnd"/>
+      <w:r>
+        <w:rPr>
+          <w:rFonts w:ascii="LMRoman10-Regular" w:hAnsi="LMRoman10-Regular" w:cs="LMRoman10-Regular"/>
+          <w:b/>
+          <w:color w:val="000000"/>
+          <w:lang w:val="de-AT"/>
+        </w:rPr>
+        <w:t>:</w:t>
       </w:r>
     </w:p>
     <w:p>
@@ -1404,6 +1871,7 @@
         </w:rPr>
         <w:t xml:space="preserve"> Diese Liste ist nach den </w:t>
       </w:r>
+      <w:proofErr w:type="spellStart"/>
       <w:r>
         <w:rPr>
           <w:rFonts w:ascii="LMRoman10-Regular" w:hAnsi="LMRoman10-Regular" w:cs="LMRoman10-Regular"/>
@@ -1412,6 +1880,7 @@
         </w:rPr>
         <w:t>StringIds</w:t>
       </w:r>
+      <w:proofErr w:type="spellEnd"/>
       <w:r>
         <w:rPr>
           <w:rFonts w:ascii="LMRoman10-Regular" w:hAnsi="LMRoman10-Regular" w:cs="LMRoman10-Regular"/>
@@ -1434,42 +1903,114 @@
           <w:rFonts w:ascii="LMRoman10-Regular" w:hAnsi="LMRoman10-Regular" w:cs="LMRoman10-Regular"/>
           <w:b/>
           <w:color w:val="000000"/>
-          <w:lang w:val="en-US"/>
-        </w:rPr>
-      </w:pPr>
+          <w:lang w:val="de-AT"/>
+        </w:rPr>
+      </w:pPr>
+      <w:proofErr w:type="spellStart"/>
       <w:r>
         <w:rPr>
           <w:rFonts w:ascii="LMRoman10-Regular" w:hAnsi="LMRoman10-Regular" w:cs="LMRoman10-Regular"/>
           <w:b/>
           <w:color w:val="000000"/>
-          <w:lang w:val="en-US"/>
-        </w:rPr>
-        <w:t>ProtoIds:</w:t>
-      </w:r>
-    </w:p>
-    <w:p>
-      <w:pPr>
-        <w:rPr>
-          <w:rFonts w:ascii="LMRoman10-Regular" w:hAnsi="LMRoman10-Regular" w:cs="LMRoman10-Regular"/>
-          <w:color w:val="000000"/>
-          <w:lang w:val="en-US"/>
-        </w:rPr>
-      </w:pPr>
-      <w:r>
-        <w:rPr>
-          <w:rFonts w:ascii="LMRoman10-Regular" w:hAnsi="LMRoman10-Regular" w:cs="LMRoman10-Regular"/>
-          <w:color w:val="000000"/>
-          <w:lang w:val="en-US"/>
+          <w:lang w:val="de-AT"/>
+        </w:rPr>
+        <w:lastRenderedPageBreak/>
+        <w:t>ProtoIds</w:t>
+      </w:r>
+      <w:proofErr w:type="spellEnd"/>
+      <w:r>
+        <w:rPr>
+          <w:rFonts w:ascii="LMRoman10-Regular" w:hAnsi="LMRoman10-Regular" w:cs="LMRoman10-Regular"/>
+          <w:b/>
+          <w:color w:val="000000"/>
+          <w:lang w:val="de-AT"/>
+        </w:rPr>
+        <w:t>:</w:t>
+      </w:r>
+    </w:p>
+    <w:p>
+      <w:pPr>
+        <w:rPr>
+          <w:rFonts w:ascii="LMRoman10-Regular" w:hAnsi="LMRoman10-Regular" w:cs="LMRoman10-Regular"/>
+          <w:color w:val="000000"/>
+          <w:lang w:val="de-AT"/>
+        </w:rPr>
+      </w:pPr>
+      <w:r>
+        <w:rPr>
+          <w:rFonts w:ascii="LMRoman10-Regular" w:hAnsi="LMRoman10-Regular" w:cs="LMRoman10-Regular"/>
+          <w:color w:val="000000"/>
+          <w:lang w:val="de-AT"/>
         </w:rPr>
         <w:t>In dieser Liste</w:t>
       </w:r>
-    </w:p>
-    <w:p>
-      <w:pPr>
-        <w:rPr>
-          <w:rFonts w:ascii="LMRoman10-Regular" w:hAnsi="LMRoman10-Regular" w:cs="LMRoman10-Regular"/>
-          <w:color w:val="000000"/>
-          <w:lang w:val="en-US"/>
+      <w:r>
+        <w:rPr>
+          <w:rFonts w:ascii="LMRoman10-Regular" w:hAnsi="LMRoman10-Regular" w:cs="LMRoman10-Regular"/>
+          <w:color w:val="000000"/>
+          <w:lang w:val="de-AT"/>
+        </w:rPr>
+        <w:t xml:space="preserve"> befinden</w:t>
+      </w:r>
+      <w:r>
+        <w:rPr>
+          <w:rFonts w:ascii="LMRoman10-Regular" w:hAnsi="LMRoman10-Regular" w:cs="LMRoman10-Regular"/>
+          <w:color w:val="000000"/>
+          <w:lang w:val="de-AT"/>
+        </w:rPr>
+        <w:t xml:space="preserve"> sich alle Methoden Prototypen, die in </w:t>
+      </w:r>
+      <w:r>
+        <w:rPr>
+          <w:rFonts w:ascii="LMRoman10-Regular" w:hAnsi="LMRoman10-Regular" w:cs="LMRoman10-Regular"/>
+          <w:i/>
+          <w:color w:val="000000"/>
+          <w:lang w:val="de-AT"/>
+        </w:rPr>
+        <w:t>.</w:t>
+      </w:r>
+      <w:proofErr w:type="spellStart"/>
+      <w:r>
+        <w:rPr>
+          <w:rFonts w:ascii="LMRoman10-Regular" w:hAnsi="LMRoman10-Regular" w:cs="LMRoman10-Regular"/>
+          <w:i/>
+          <w:color w:val="000000"/>
+          <w:lang w:val="de-AT"/>
+        </w:rPr>
+        <w:t>dex</w:t>
+      </w:r>
+      <w:proofErr w:type="spellEnd"/>
+      <w:r>
+        <w:rPr>
+          <w:rFonts w:ascii="LMRoman10-Regular" w:hAnsi="LMRoman10-Regular" w:cs="LMRoman10-Regular"/>
+          <w:color w:val="000000"/>
+          <w:lang w:val="de-AT"/>
+        </w:rPr>
+        <w:t xml:space="preserve"> Datei verwendet werden.</w:t>
+      </w:r>
+      <w:r>
+        <w:rPr>
+          <w:rFonts w:ascii="LMRoman10-Regular" w:hAnsi="LMRoman10-Regular" w:cs="LMRoman10-Regular"/>
+          <w:color w:val="000000"/>
+          <w:lang w:val="de-AT"/>
+        </w:rPr>
+        <w:t xml:space="preserve"> </w:t>
+      </w:r>
+      <w:r>
+        <w:rPr>
+          <w:rFonts w:ascii="LMRoman10-Regular" w:hAnsi="LMRoman10-Regular" w:cs="LMRoman10-Regular"/>
+          <w:color w:val="000000"/>
+          <w:lang w:val="de-AT"/>
+        </w:rPr>
+        <w:t>Die Prototypen sind primär anhand ihrer Rückgabetypen sortiert und danach anhand ihrer Argumente.</w:t>
+      </w:r>
+    </w:p>
+    <w:p>
+      <w:pPr>
+        <w:rPr>
+          <w:rFonts w:ascii="LMRoman10-Regular" w:hAnsi="LMRoman10-Regular" w:cs="LMRoman10-Regular"/>
+          <w:color w:val="000000"/>
+          <w:lang w:val="de-AT"/>
         </w:rPr>
       </w:pPr>
     </w:p>
@@ -1479,81 +2020,222 @@
           <w:rFonts w:ascii="LMRoman10-Regular" w:hAnsi="LMRoman10-Regular" w:cs="LMRoman10-Regular"/>
           <w:b/>
           <w:color w:val="000000"/>
-          <w:lang w:val="en-US"/>
-        </w:rPr>
-      </w:pPr>
+          <w:lang w:val="de-AT"/>
+        </w:rPr>
+      </w:pPr>
+      <w:proofErr w:type="spellStart"/>
       <w:r>
         <w:rPr>
           <w:rFonts w:ascii="LMRoman10-Regular" w:hAnsi="LMRoman10-Regular" w:cs="LMRoman10-Regular"/>
           <w:b/>
           <w:color w:val="000000"/>
-          <w:lang w:val="en-US"/>
-        </w:rPr>
-        <w:t>FieldIds:</w:t>
-      </w:r>
-    </w:p>
-    <w:p>
-      <w:pPr>
-        <w:rPr>
-          <w:rFonts w:ascii="LMRoman10-Regular" w:hAnsi="LMRoman10-Regular" w:cs="LMRoman10-Regular"/>
-          <w:color w:val="000000"/>
-          <w:lang w:val="en-US"/>
-        </w:rPr>
-      </w:pPr>
-    </w:p>
-    <w:p>
-      <w:pPr>
+          <w:lang w:val="de-AT"/>
+        </w:rPr>
+        <w:t>FieldIds</w:t>
+      </w:r>
+      <w:proofErr w:type="spellEnd"/>
+      <w:r>
         <w:rPr>
           <w:rFonts w:ascii="LMRoman10-Regular" w:hAnsi="LMRoman10-Regular" w:cs="LMRoman10-Regular"/>
           <w:b/>
           <w:color w:val="000000"/>
-          <w:lang w:val="en-US"/>
-        </w:rPr>
-      </w:pPr>
-      <w:r>
+          <w:lang w:val="de-AT"/>
+        </w:rPr>
+        <w:t>:</w:t>
+      </w:r>
+    </w:p>
+    <w:p>
+      <w:pPr>
+        <w:rPr>
+          <w:rFonts w:ascii="LMRoman10-Regular" w:hAnsi="LMRoman10-Regular" w:cs="LMRoman10-Regular"/>
+          <w:color w:val="000000"/>
+          <w:lang w:val="de-AT"/>
+        </w:rPr>
+      </w:pPr>
+      <w:r>
+        <w:rPr>
+          <w:rFonts w:ascii="LMRoman10-Regular" w:hAnsi="LMRoman10-Regular" w:cs="LMRoman10-Regular"/>
+          <w:color w:val="000000"/>
+          <w:lang w:val="de-AT"/>
+        </w:rPr>
+        <w:t xml:space="preserve">Diese Liste enthält alle Felder die </w:t>
+      </w:r>
+      <w:r>
+        <w:rPr>
+          <w:rFonts w:ascii="LMRoman10-Regular" w:hAnsi="LMRoman10-Regular" w:cs="LMRoman10-Regular"/>
+          <w:color w:val="000000"/>
+          <w:lang w:val="de-AT"/>
+        </w:rPr>
+        <w:t xml:space="preserve">von der </w:t>
+      </w:r>
+      <w:r>
+        <w:rPr>
+          <w:rFonts w:ascii="LMRoman10-Regular" w:hAnsi="LMRoman10-Regular" w:cs="LMRoman10-Regular"/>
+          <w:i/>
+          <w:color w:val="000000"/>
+          <w:lang w:val="de-AT"/>
+        </w:rPr>
+        <w:t>.</w:t>
+      </w:r>
+      <w:proofErr w:type="spellStart"/>
+      <w:r>
+        <w:rPr>
+          <w:rFonts w:ascii="LMRoman10-Regular" w:hAnsi="LMRoman10-Regular" w:cs="LMRoman10-Regular"/>
+          <w:i/>
+          <w:color w:val="000000"/>
+          <w:lang w:val="de-AT"/>
+        </w:rPr>
+        <w:t>dex</w:t>
+      </w:r>
+      <w:proofErr w:type="spellEnd"/>
+      <w:r>
+        <w:rPr>
+          <w:rFonts w:ascii="LMRoman10-Regular" w:hAnsi="LMRoman10-Regular" w:cs="LMRoman10-Regular"/>
+          <w:color w:val="000000"/>
+          <w:lang w:val="de-AT"/>
+        </w:rPr>
+        <w:t xml:space="preserve"> Datei </w:t>
+      </w:r>
+      <w:r>
+        <w:rPr>
+          <w:rFonts w:ascii="LMRoman10-Regular" w:hAnsi="LMRoman10-Regular" w:cs="LMRoman10-Regular"/>
+          <w:color w:val="000000"/>
+          <w:lang w:val="de-AT"/>
+        </w:rPr>
+        <w:t>referenziert werden.</w:t>
+      </w:r>
+      <w:r>
+        <w:rPr>
+          <w:rFonts w:ascii="LMRoman10-Regular" w:hAnsi="LMRoman10-Regular" w:cs="LMRoman10-Regular"/>
+          <w:color w:val="000000"/>
+          <w:lang w:val="de-AT"/>
+        </w:rPr>
+        <w:t xml:space="preserve"> </w:t>
+      </w:r>
+      <w:r>
+        <w:rPr>
+          <w:rFonts w:ascii="LMRoman10-Regular" w:hAnsi="LMRoman10-Regular" w:cs="LMRoman10-Regular"/>
+          <w:color w:val="000000"/>
+          <w:lang w:val="de-AT"/>
+        </w:rPr>
+        <w:t>Diese Liste wird anhand des Feldtypen und Feldnamen sortiert.</w:t>
+      </w:r>
+    </w:p>
+    <w:p>
+      <w:pPr>
+        <w:rPr>
+          <w:rFonts w:ascii="LMRoman10-Regular" w:hAnsi="LMRoman10-Regular" w:cs="LMRoman10-Regular"/>
+          <w:color w:val="000000"/>
+          <w:lang w:val="de-AT"/>
+        </w:rPr>
+      </w:pPr>
+    </w:p>
+    <w:p>
+      <w:pPr>
         <w:rPr>
           <w:rFonts w:ascii="LMRoman10-Regular" w:hAnsi="LMRoman10-Regular" w:cs="LMRoman10-Regular"/>
           <w:b/>
           <w:color w:val="000000"/>
-          <w:lang w:val="en-US"/>
-        </w:rPr>
-        <w:t>MethodIds:</w:t>
-      </w:r>
-    </w:p>
-    <w:p>
-      <w:pPr>
-        <w:rPr>
-          <w:rFonts w:ascii="LMRoman10-Regular" w:hAnsi="LMRoman10-Regular" w:cs="LMRoman10-Regular"/>
-          <w:color w:val="000000"/>
-          <w:lang w:val="en-US"/>
-        </w:rPr>
-      </w:pPr>
-    </w:p>
-    <w:p>
-      <w:pPr>
+          <w:lang w:val="de-AT"/>
+        </w:rPr>
+      </w:pPr>
+      <w:proofErr w:type="spellStart"/>
+      <w:r>
         <w:rPr>
           <w:rFonts w:ascii="LMRoman10-Regular" w:hAnsi="LMRoman10-Regular" w:cs="LMRoman10-Regular"/>
           <w:b/>
           <w:color w:val="000000"/>
-          <w:lang w:val="en-US"/>
-        </w:rPr>
-      </w:pPr>
+          <w:lang w:val="de-AT"/>
+        </w:rPr>
+        <w:t>MethodIds</w:t>
+      </w:r>
+      <w:proofErr w:type="spellEnd"/>
       <w:r>
         <w:rPr>
           <w:rFonts w:ascii="LMRoman10-Regular" w:hAnsi="LMRoman10-Regular" w:cs="LMRoman10-Regular"/>
           <w:b/>
           <w:color w:val="000000"/>
-          <w:lang w:val="en-US"/>
-        </w:rPr>
-        <w:t>ClassDefs:</w:t>
-      </w:r>
-    </w:p>
-    <w:p>
-      <w:pPr>
-        <w:rPr>
-          <w:rFonts w:ascii="LMRoman10-Regular" w:hAnsi="LMRoman10-Regular" w:cs="LMRoman10-Regular"/>
-          <w:color w:val="000000"/>
-          <w:lang w:val="en-US"/>
+          <w:lang w:val="de-AT"/>
+        </w:rPr>
+        <w:t>:</w:t>
+      </w:r>
+    </w:p>
+    <w:p>
+      <w:pPr>
+        <w:rPr>
+          <w:rFonts w:ascii="LMRoman10-Regular" w:hAnsi="LMRoman10-Regular" w:cs="LMRoman10-Regular"/>
+          <w:color w:val="000000"/>
+          <w:sz w:val="24"/>
+          <w:lang w:val="de-AT"/>
+        </w:rPr>
+      </w:pPr>
+      <w:r>
+        <w:rPr>
+          <w:rFonts w:ascii="LMRoman10-Regular" w:hAnsi="LMRoman10-Regular" w:cs="LMRoman10-Regular"/>
+          <w:color w:val="000000"/>
+          <w:lang w:val="de-AT"/>
+        </w:rPr>
+        <w:t xml:space="preserve">In der Methoden Liste werden alle von der </w:t>
+      </w:r>
+      <w:r>
+        <w:rPr>
+          <w:rFonts w:ascii="LMRoman10-Regular" w:hAnsi="LMRoman10-Regular" w:cs="LMRoman10-Regular"/>
+          <w:i/>
+          <w:color w:val="000000"/>
+          <w:lang w:val="de-AT"/>
+        </w:rPr>
+        <w:t>.</w:t>
+      </w:r>
+      <w:proofErr w:type="spellStart"/>
+      <w:r>
+        <w:rPr>
+          <w:rFonts w:ascii="LMRoman10-Regular" w:hAnsi="LMRoman10-Regular" w:cs="LMRoman10-Regular"/>
+          <w:i/>
+          <w:color w:val="000000"/>
+          <w:lang w:val="de-AT"/>
+        </w:rPr>
+        <w:t>dex</w:t>
+      </w:r>
+      <w:proofErr w:type="spellEnd"/>
+      <w:r>
+        <w:rPr>
+          <w:rFonts w:ascii="LMRoman10-Regular" w:hAnsi="LMRoman10-Regular" w:cs="LMRoman10-Regular"/>
+          <w:color w:val="000000"/>
+          <w:lang w:val="de-AT"/>
+        </w:rPr>
+        <w:t xml:space="preserve"> Datei re</w:t>
+      </w:r>
+      <w:r>
+        <w:rPr>
+          <w:rFonts w:ascii="LMRoman10-Regular" w:hAnsi="LMRoman10-Regular" w:cs="LMRoman10-Regular"/>
+          <w:color w:val="000000"/>
+          <w:lang w:val="de-AT"/>
+        </w:rPr>
+        <w:t>ferenzierten Methoden aufgelistet.</w:t>
+      </w:r>
+      <w:r>
+        <w:rPr>
+          <w:rFonts w:ascii="LMRoman10-Regular" w:hAnsi="LMRoman10-Regular" w:cs="LMRoman10-Regular"/>
+          <w:color w:val="000000"/>
+          <w:lang w:val="de-AT"/>
+        </w:rPr>
+        <w:t xml:space="preserve"> </w:t>
+      </w:r>
+      <w:r>
+        <w:rPr>
+          <w:rFonts w:ascii="LMRoman10-Regular" w:hAnsi="LMRoman10-Regular" w:cs="LMRoman10-Regular"/>
+          <w:color w:val="000000"/>
+          <w:lang w:val="de-AT"/>
+        </w:rPr>
+        <w:t>Diese Liste wird nach dem Methodennamen und dem Methodenprototypen sortiert.</w:t>
+      </w:r>
+    </w:p>
+    <w:p>
+      <w:pPr>
+        <w:rPr>
+          <w:rFonts w:ascii="LMRoman10-Regular" w:hAnsi="LMRoman10-Regular" w:cs="LMRoman10-Regular"/>
+          <w:color w:val="000000"/>
+          <w:lang w:val="de-AT"/>
         </w:rPr>
       </w:pPr>
     </w:p>
@@ -1563,15 +2245,107 @@
           <w:rFonts w:ascii="LMRoman10-Regular" w:hAnsi="LMRoman10-Regular" w:cs="LMRoman10-Regular"/>
           <w:b/>
           <w:color w:val="000000"/>
-          <w:lang w:val="en-US"/>
-        </w:rPr>
-      </w:pPr>
+          <w:lang w:val="de-AT"/>
+        </w:rPr>
+      </w:pPr>
+      <w:proofErr w:type="spellStart"/>
       <w:r>
         <w:rPr>
           <w:rFonts w:ascii="LMRoman10-Regular" w:hAnsi="LMRoman10-Regular" w:cs="LMRoman10-Regular"/>
           <w:b/>
           <w:color w:val="000000"/>
-          <w:lang w:val="en-US"/>
+          <w:lang w:val="de-AT"/>
+        </w:rPr>
+        <w:t>ClassDefs</w:t>
+      </w:r>
+      <w:proofErr w:type="spellEnd"/>
+      <w:r>
+        <w:rPr>
+          <w:rFonts w:ascii="LMRoman10-Regular" w:hAnsi="LMRoman10-Regular" w:cs="LMRoman10-Regular"/>
+          <w:b/>
+          <w:color w:val="000000"/>
+          <w:lang w:val="de-AT"/>
+        </w:rPr>
+        <w:t>:</w:t>
+      </w:r>
+    </w:p>
+    <w:p>
+      <w:pPr>
+        <w:rPr>
+          <w:rFonts w:ascii="LMRoman10-Regular" w:hAnsi="LMRoman10-Regular" w:cs="LMRoman10-Regular"/>
+          <w:color w:val="000000"/>
+          <w:lang w:val="de-AT"/>
+        </w:rPr>
+      </w:pPr>
+      <w:r>
+        <w:rPr>
+          <w:rFonts w:ascii="LMRoman10-Regular" w:hAnsi="LMRoman10-Regular" w:cs="LMRoman10-Regular"/>
+          <w:color w:val="000000"/>
+          <w:lang w:val="de-AT"/>
+        </w:rPr>
+        <w:t xml:space="preserve">In dieser Liste werden die Klassendefinitionen der </w:t>
+      </w:r>
+      <w:r>
+        <w:rPr>
+          <w:rFonts w:ascii="LMRoman10-Regular" w:hAnsi="LMRoman10-Regular" w:cs="LMRoman10-Regular"/>
+          <w:i/>
+          <w:color w:val="000000"/>
+          <w:lang w:val="de-AT"/>
+        </w:rPr>
+        <w:t>.</w:t>
+      </w:r>
+      <w:proofErr w:type="spellStart"/>
+      <w:r>
+        <w:rPr>
+          <w:rFonts w:ascii="LMRoman10-Regular" w:hAnsi="LMRoman10-Regular" w:cs="LMRoman10-Regular"/>
+          <w:i/>
+          <w:color w:val="000000"/>
+          <w:lang w:val="de-AT"/>
+        </w:rPr>
+        <w:t>dex</w:t>
+      </w:r>
+      <w:proofErr w:type="spellEnd"/>
+      <w:r>
+        <w:rPr>
+          <w:rFonts w:ascii="LMRoman10-Regular" w:hAnsi="LMRoman10-Regular" w:cs="LMRoman10-Regular"/>
+          <w:color w:val="000000"/>
+          <w:lang w:val="de-AT"/>
+        </w:rPr>
+        <w:t xml:space="preserve"> Datei angegeben. </w:t>
+      </w:r>
+      <w:r>
+        <w:rPr>
+          <w:rFonts w:ascii="LMRoman10-Regular" w:hAnsi="LMRoman10-Regular" w:cs="LMRoman10-Regular"/>
+          <w:color w:val="000000"/>
+          <w:lang w:val="de-AT"/>
+        </w:rPr>
+        <w:t>Die Liste muss so geordnet werden, dass übergeordnete Klassen und Interfaces vor den davon ableitenden Klassen angeführt werden.</w:t>
+      </w:r>
+    </w:p>
+    <w:p>
+      <w:pPr>
+        <w:rPr>
+          <w:rFonts w:ascii="LMRoman10-Regular" w:hAnsi="LMRoman10-Regular" w:cs="LMRoman10-Regular"/>
+          <w:color w:val="000000"/>
+          <w:lang w:val="de-AT"/>
+        </w:rPr>
+      </w:pPr>
+    </w:p>
+    <w:p>
+      <w:pPr>
+        <w:rPr>
+          <w:rFonts w:ascii="LMRoman10-Regular" w:hAnsi="LMRoman10-Regular" w:cs="LMRoman10-Regular"/>
+          <w:b/>
+          <w:color w:val="000000"/>
+          <w:lang w:val="de-AT"/>
+        </w:rPr>
+      </w:pPr>
+      <w:r>
+        <w:rPr>
+          <w:rFonts w:ascii="LMRoman10-Regular" w:hAnsi="LMRoman10-Regular" w:cs="LMRoman10-Regular"/>
+          <w:b/>
+          <w:color w:val="000000"/>
+          <w:lang w:val="de-AT"/>
         </w:rPr>
         <w:t>Data:</w:t>
       </w:r>
@@ -1581,25 +2355,166 @@
         <w:rPr>
           <w:rFonts w:ascii="LMRoman10-Regular" w:hAnsi="LMRoman10-Regular" w:cs="LMRoman10-Regular"/>
           <w:color w:val="000000"/>
-          <w:lang w:val="en-US"/>
-        </w:rPr>
-      </w:pPr>
-    </w:p>
-    <w:p>
-      <w:pPr>
-        <w:rPr>
-          <w:rFonts w:ascii="LMRoman10-Regular" w:hAnsi="LMRoman10-Regular" w:cs="LMRoman10-Regular"/>
-          <w:color w:val="000000"/>
-          <w:lang w:val="en-US"/>
-        </w:rPr>
-      </w:pPr>
-    </w:p>
-    <w:p>
-      <w:pPr>
-        <w:rPr>
-          <w:rFonts w:ascii="LMRoman10-Regular" w:hAnsi="LMRoman10-Regular" w:cs="LMRoman10-Regular"/>
-          <w:color w:val="000000"/>
-          <w:lang w:val="en-US"/>
+          <w:lang w:val="de-AT"/>
+        </w:rPr>
+      </w:pPr>
+      <w:r>
+        <w:rPr>
+          <w:rFonts w:ascii="LMRoman10-Regular" w:hAnsi="LMRoman10-Regular" w:cs="LMRoman10-Regular"/>
+          <w:color w:val="000000"/>
+          <w:lang w:val="de-AT"/>
+        </w:rPr>
+        <w:t>In dem Data werden zusätzliche Daten für die oben angeführten Listen gespeichert.</w:t>
+      </w:r>
+      <w:r>
+        <w:rPr>
+          <w:rFonts w:ascii="LMRoman10-Regular" w:hAnsi="LMRoman10-Regular" w:cs="LMRoman10-Regular"/>
+          <w:color w:val="000000"/>
+          <w:lang w:val="de-AT"/>
+        </w:rPr>
+        <w:t xml:space="preserve"> </w:t>
+      </w:r>
+      <w:r>
+        <w:rPr>
+          <w:rFonts w:ascii="LMRoman10-Regular" w:hAnsi="LMRoman10-Regular" w:cs="LMRoman10-Regular"/>
+          <w:color w:val="000000"/>
+          <w:lang w:val="de-AT"/>
+        </w:rPr>
+        <w:t xml:space="preserve">Die verschiedenen Elemente haben verschiedene </w:t>
+      </w:r>
+      <w:r>
+        <w:rPr>
+          <w:rFonts w:ascii="LMRoman10-Regular" w:hAnsi="LMRoman10-Regular" w:cs="LMRoman10-Regular"/>
+          <w:color w:val="000000"/>
+          <w:lang w:val="de-AT"/>
+        </w:rPr>
+        <w:t xml:space="preserve">Alignements und </w:t>
+      </w:r>
+      <w:proofErr w:type="spellStart"/>
+      <w:r>
+        <w:rPr>
+          <w:rFonts w:ascii="LMRoman10-Regular" w:hAnsi="LMRoman10-Regular" w:cs="LMRoman10-Regular"/>
+          <w:color w:val="000000"/>
+          <w:lang w:val="de-AT"/>
+        </w:rPr>
+        <w:t>padding</w:t>
+      </w:r>
+      <w:proofErr w:type="spellEnd"/>
+      <w:r>
+        <w:rPr>
+          <w:rFonts w:ascii="LMRoman10-Regular" w:hAnsi="LMRoman10-Regular" w:cs="LMRoman10-Regular"/>
+          <w:color w:val="000000"/>
+          <w:lang w:val="de-AT"/>
+        </w:rPr>
+        <w:t xml:space="preserve"> </w:t>
+      </w:r>
+      <w:proofErr w:type="spellStart"/>
+      <w:r>
+        <w:rPr>
+          <w:rFonts w:ascii="LMRoman10-Regular" w:hAnsi="LMRoman10-Regular" w:cs="LMRoman10-Regular"/>
+          <w:color w:val="000000"/>
+          <w:lang w:val="de-AT"/>
+        </w:rPr>
+        <w:t>bytes</w:t>
+      </w:r>
+      <w:proofErr w:type="spellEnd"/>
+      <w:r>
+        <w:rPr>
+          <w:rFonts w:ascii="LMRoman10-Regular" w:hAnsi="LMRoman10-Regular" w:cs="LMRoman10-Regular"/>
+          <w:color w:val="000000"/>
+          <w:lang w:val="de-AT"/>
+        </w:rPr>
+        <w:t xml:space="preserve"> werden wenn notwendig</w:t>
+      </w:r>
+      <w:r>
+        <w:rPr>
+          <w:rFonts w:ascii="LMRoman10-Regular" w:hAnsi="LMRoman10-Regular" w:cs="LMRoman10-Regular"/>
+          <w:color w:val="000000"/>
+          <w:lang w:val="de-AT"/>
+        </w:rPr>
+        <w:t xml:space="preserve"> eingefügt</w:t>
+      </w:r>
+      <w:r>
+        <w:rPr>
+          <w:rFonts w:ascii="LMRoman10-Regular" w:hAnsi="LMRoman10-Regular" w:cs="LMRoman10-Regular"/>
+          <w:color w:val="000000"/>
+          <w:lang w:val="de-AT"/>
+        </w:rPr>
+        <w:t>.</w:t>
+      </w:r>
+      <w:r>
+        <w:rPr>
+          <w:rFonts w:ascii="LMRoman10-Regular" w:hAnsi="LMRoman10-Regular" w:cs="LMRoman10-Regular"/>
+          <w:color w:val="000000"/>
+          <w:lang w:val="de-AT"/>
+        </w:rPr>
+        <w:t xml:space="preserve"> </w:t>
+      </w:r>
+      <w:r>
+        <w:rPr>
+          <w:rFonts w:ascii="LMRoman10-Regular" w:hAnsi="LMRoman10-Regular" w:cs="LMRoman10-Regular"/>
+          <w:color w:val="000000"/>
+          <w:lang w:val="de-AT"/>
+        </w:rPr>
+        <w:t>Desweiteren befinden</w:t>
+      </w:r>
+      <w:r>
+        <w:rPr>
+          <w:rFonts w:ascii="LMRoman10-Regular" w:hAnsi="LMRoman10-Regular" w:cs="LMRoman10-Regular"/>
+          <w:color w:val="000000"/>
+          <w:lang w:val="de-AT"/>
+        </w:rPr>
+        <w:t xml:space="preserve"> sich in diesem Bereich</w:t>
+      </w:r>
+      <w:r>
+        <w:rPr>
+          <w:rFonts w:ascii="LMRoman10-Regular" w:hAnsi="LMRoman10-Regular" w:cs="LMRoman10-Regular"/>
+          <w:color w:val="000000"/>
+          <w:lang w:val="de-AT"/>
+        </w:rPr>
+        <w:t xml:space="preserve"> die Daten von statisch verlinkten Dateien.</w:t>
+      </w:r>
+      <w:r>
+        <w:rPr>
+          <w:rFonts w:ascii="LMRoman10-Regular" w:hAnsi="LMRoman10-Regular" w:cs="LMRoman10-Regular"/>
+          <w:color w:val="000000"/>
+          <w:lang w:val="de-AT"/>
+        </w:rPr>
+        <w:t xml:space="preserve"> Bei nicht verlinkten Dateien ist dieser Teilbereich leer.</w:t>
+      </w:r>
+    </w:p>
+    <w:p>
+      <w:pPr>
+        <w:rPr>
+          <w:rFonts w:ascii="LMRoman10-Regular" w:hAnsi="LMRoman10-Regular" w:cs="LMRoman10-Regular"/>
+          <w:color w:val="000000"/>
+          <w:lang w:val="de-AT"/>
+        </w:rPr>
+      </w:pPr>
+    </w:p>
+    <w:p>
+      <w:pPr>
+        <w:rPr>
+          <w:rFonts w:ascii="LMRoman10-Regular" w:hAnsi="LMRoman10-Regular" w:cs="LMRoman10-Regular"/>
+          <w:color w:val="000000"/>
+          <w:lang w:val="de-AT"/>
+        </w:rPr>
+      </w:pPr>
+      <w:r>
+        <w:rPr>
+          <w:rFonts w:ascii="LMRoman10-Regular" w:hAnsi="LMRoman10-Regular" w:cs="LMRoman10-Regular"/>
+          <w:color w:val="000000"/>
+          <w:lang w:val="de-AT"/>
+        </w:rPr>
+        <w:br w:type="page"/>
+      </w:r>
+    </w:p>
+    <w:p>
+      <w:pPr>
+        <w:rPr>
+          <w:rFonts w:ascii="LMRoman10-Regular" w:hAnsi="LMRoman10-Regular" w:cs="LMRoman10-Regular"/>
+          <w:color w:val="000000"/>
+          <w:lang w:val="de-AT"/>
         </w:rPr>
       </w:pPr>
     </w:p>
@@ -1649,13 +2564,7 @@
       </w:r>
     </w:p>
     <w:p>
-      <w:pPr>
-        <w:rPr>
-          <w:rFonts w:ascii="LMRoman10-Regular" w:hAnsi="LMRoman10-Regular" w:cs="LMRoman10-Regular"/>
-          <w:color w:val="000000"/>
-        </w:rPr>
-      </w:pPr>
-      <w:hyperlink r:id="rId7" w:history="1">
+      <w:hyperlink r:id="rId6" w:history="1">
         <w:r>
           <w:rPr>
             <w:rFonts w:ascii="LMRoman10-Regular" w:hAnsi="LMRoman10-Regular" w:cs="LMRoman10-Regular"/>
@@ -1665,6 +2574,7 @@
         </w:r>
       </w:hyperlink>
     </w:p>
+    <w:p/>
     <w:sectPr>
       <w:pgSz w:w="11906" w:h="16838"/>
       <w:pgMar w:top="1417" w:right="1417" w:bottom="1134" w:left="1417" w:header="708" w:footer="708" w:gutter="0"/>
@@ -1676,8 +2586,29 @@
 </file>
 
 <file path=word/numbering.xml><?xml version="1.0" encoding="utf-8"?>
-<w:numbering xmlns:wpc="http://schemas.microsoft.com/office/word/2010/wordprocessingCanvas" xmlns:mc="http://schemas.openxmlformats.org/markup-compatibility/2006" xmlns:o="urn:schemas-microsoft-com:office:office" xmlns:r="http://schemas.openxmlformats.org/officeDocument/2006/relationships" xmlns:m="http://schemas.openxmlformats.org/officeDocument/2006/math" xmlns:v="urn:schemas-microsoft-com:vml" xmlns:wp14="http://schemas.microsoft.com/office/word/2010/wordprocessingDrawing" xmlns:wp="http://schemas.openxmlformats.org/drawingml/2006/wordprocessingDrawing" xmlns:w10="urn:schemas-microsoft-com:office:word" xmlns:w="http://schemas.openxmlformats.org/wordprocessingml/2006/main" xmlns:w14="http://schemas.microsoft.com/office/word/2010/wordml" xmlns:wpg="http://schemas.microsoft.com/office/word/2010/wordprocessingGroup" xmlns:wpi="http://schemas.microsoft.com/office/word/2010/wordprocessingInk" xmlns:wne="http://schemas.microsoft.com/office/word/2006/wordml" xmlns:wps="http://schemas.microsoft.com/office/word/2010/wordprocessingShape" mc:Ignorable="w14 wp14">
+<w:numbering xmlns:ve="http://schemas.openxmlformats.org/markup-compatibility/2006" xmlns:o="urn:schemas-microsoft-com:office:office" xmlns:r="http://schemas.openxmlformats.org/officeDocument/2006/relationships" xmlns:m="http://schemas.openxmlformats.org/officeDocument/2006/math" xmlns:v="urn:schemas-microsoft-com:vml" xmlns:wp="http://schemas.openxmlformats.org/drawingml/2006/wordprocessingDrawing" xmlns:w10="urn:schemas-microsoft-com:office:word" xmlns:w="http://schemas.openxmlformats.org/wordprocessingml/2006/main" xmlns:wne="http://schemas.microsoft.com/office/word/2006/wordml">
   <w:abstractNum w:abstractNumId="0">
+    <w:nsid w:val="FFFFFF89"/>
+    <w:multiLevelType w:val="singleLevel"/>
+    <w:tmpl w:val="771A80D2"/>
+    <w:lvl w:ilvl="0">
+      <w:start w:val="1"/>
+      <w:numFmt w:val="bullet"/>
+      <w:pStyle w:val="Aufzhlungszeichen"/>
+      <w:lvlText w:val=""/>
+      <w:lvlJc w:val="left"/>
+      <w:pPr>
+        <w:tabs>
+          <w:tab w:val="num" w:pos="360"/>
+        </w:tabs>
+        <w:ind w:left="360" w:hanging="360"/>
+      </w:pPr>
+      <w:rPr>
+        <w:rFonts w:ascii="Symbol" w:hAnsi="Symbol" w:hint="default"/>
+      </w:rPr>
+    </w:lvl>
+  </w:abstractNum>
+  <w:abstractNum w:abstractNumId="1">
     <w:nsid w:val="2F3660B8"/>
     <w:multiLevelType w:val="hybridMultilevel"/>
     <w:tmpl w:val="8318B970"/>
@@ -1766,7 +2697,7 @@
       </w:pPr>
     </w:lvl>
   </w:abstractNum>
-  <w:abstractNum w:abstractNumId="1">
+  <w:abstractNum w:abstractNumId="2">
     <w:nsid w:val="3EF50BEF"/>
     <w:multiLevelType w:val="hybridMultilevel"/>
     <w:tmpl w:val="E8F22382"/>
@@ -1859,16 +2790,19 @@
     </w:lvl>
   </w:abstractNum>
   <w:num w:numId="1">
+    <w:abstractNumId w:val="2"/>
+  </w:num>
+  <w:num w:numId="2">
     <w:abstractNumId w:val="1"/>
   </w:num>
-  <w:num w:numId="2">
+  <w:num w:numId="3">
     <w:abstractNumId w:val="0"/>
   </w:num>
 </w:numbering>
 </file>
 
 <file path=word/styles.xml><?xml version="1.0" encoding="utf-8"?>
-<w:styles xmlns:mc="http://schemas.openxmlformats.org/markup-compatibility/2006" xmlns:r="http://schemas.openxmlformats.org/officeDocument/2006/relationships" xmlns:w="http://schemas.openxmlformats.org/wordprocessingml/2006/main" xmlns:w14="http://schemas.microsoft.com/office/word/2010/wordml" mc:Ignorable="w14">
+<w:styles xmlns:r="http://schemas.openxmlformats.org/officeDocument/2006/relationships" xmlns:w="http://schemas.openxmlformats.org/wordprocessingml/2006/main">
   <w:docDefaults>
     <w:rPrDefault>
       <w:rPr>
@@ -2023,15 +2957,16 @@
     <w:lsdException w:name="Bibliography" w:uiPriority="37"/>
     <w:lsdException w:name="TOC Heading" w:uiPriority="39" w:qFormat="1"/>
   </w:latentStyles>
-  <w:style w:type="paragraph" w:default="1" w:styleId="Normal">
+  <w:style w:type="paragraph" w:default="1" w:styleId="Standard">
     <w:name w:val="Normal"/>
     <w:qFormat/>
+    <w:rsid w:val="00B53FDF"/>
   </w:style>
-  <w:style w:type="paragraph" w:styleId="Heading1">
+  <w:style w:type="paragraph" w:styleId="berschrift1">
     <w:name w:val="heading 1"/>
-    <w:basedOn w:val="Normal"/>
-    <w:next w:val="Normal"/>
-    <w:link w:val="Heading1Char"/>
+    <w:basedOn w:val="Standard"/>
+    <w:next w:val="Standard"/>
+    <w:link w:val="berschrift1Zchn"/>
     <w:uiPriority w:val="9"/>
     <w:qFormat/>
     <w:rsid w:val="00002E15"/>
@@ -2050,11 +2985,11 @@
       <w:szCs w:val="28"/>
     </w:rPr>
   </w:style>
-  <w:style w:type="paragraph" w:styleId="Heading2">
+  <w:style w:type="paragraph" w:styleId="berschrift2">
     <w:name w:val="heading 2"/>
-    <w:basedOn w:val="Normal"/>
-    <w:next w:val="Normal"/>
-    <w:link w:val="Heading2Char"/>
+    <w:basedOn w:val="Standard"/>
+    <w:next w:val="Standard"/>
+    <w:link w:val="berschrift2Zchn"/>
     <w:uiPriority w:val="9"/>
     <w:unhideWhenUsed/>
     <w:qFormat/>
@@ -2074,17 +3009,18 @@
       <w:szCs w:val="26"/>
     </w:rPr>
   </w:style>
-  <w:style w:type="character" w:default="1" w:styleId="DefaultParagraphFont">
+  <w:style w:type="character" w:default="1" w:styleId="Absatz-Standardschriftart">
     <w:name w:val="Default Paragraph Font"/>
     <w:uiPriority w:val="1"/>
     <w:semiHidden/>
     <w:unhideWhenUsed/>
   </w:style>
-  <w:style w:type="table" w:default="1" w:styleId="TableNormal">
+  <w:style w:type="table" w:default="1" w:styleId="NormaleTabelle">
     <w:name w:val="Normal Table"/>
     <w:uiPriority w:val="99"/>
     <w:semiHidden/>
     <w:unhideWhenUsed/>
+    <w:qFormat/>
     <w:tblPr>
       <w:tblInd w:w="0" w:type="dxa"/>
       <w:tblCellMar>
@@ -2095,15 +3031,15 @@
       </w:tblCellMar>
     </w:tblPr>
   </w:style>
-  <w:style w:type="numbering" w:default="1" w:styleId="NoList">
+  <w:style w:type="numbering" w:default="1" w:styleId="KeineListe">
     <w:name w:val="No List"/>
     <w:uiPriority w:val="99"/>
     <w:semiHidden/>
     <w:unhideWhenUsed/>
   </w:style>
-  <w:style w:type="paragraph" w:styleId="ListParagraph">
+  <w:style w:type="paragraph" w:styleId="Listenabsatz">
     <w:name w:val="List Paragraph"/>
-    <w:basedOn w:val="Normal"/>
+    <w:basedOn w:val="Standard"/>
     <w:uiPriority w:val="34"/>
     <w:qFormat/>
     <w:rsid w:val="0097574E"/>
@@ -2114,7 +3050,7 @@
   </w:style>
   <w:style w:type="character" w:styleId="Hyperlink">
     <w:name w:val="Hyperlink"/>
-    <w:basedOn w:val="DefaultParagraphFont"/>
+    <w:basedOn w:val="Absatz-Standardschriftart"/>
     <w:uiPriority w:val="99"/>
     <w:unhideWhenUsed/>
     <w:rsid w:val="00FB484F"/>
@@ -2123,10 +3059,10 @@
       <w:u w:val="single"/>
     </w:rPr>
   </w:style>
-  <w:style w:type="character" w:customStyle="1" w:styleId="Heading1Char">
-    <w:name w:val="Heading 1 Char"/>
-    <w:basedOn w:val="DefaultParagraphFont"/>
-    <w:link w:val="Heading1"/>
+  <w:style w:type="character" w:customStyle="1" w:styleId="berschrift1Zchn">
+    <w:name w:val="Überschrift 1 Zchn"/>
+    <w:basedOn w:val="Absatz-Standardschriftart"/>
+    <w:link w:val="berschrift1"/>
     <w:uiPriority w:val="9"/>
     <w:rsid w:val="00002E15"/>
     <w:rPr>
@@ -2138,10 +3074,10 @@
       <w:szCs w:val="28"/>
     </w:rPr>
   </w:style>
-  <w:style w:type="character" w:customStyle="1" w:styleId="Heading2Char">
-    <w:name w:val="Heading 2 Char"/>
-    <w:basedOn w:val="DefaultParagraphFont"/>
-    <w:link w:val="Heading2"/>
+  <w:style w:type="character" w:customStyle="1" w:styleId="berschrift2Zchn">
+    <w:name w:val="Überschrift 2 Zchn"/>
+    <w:basedOn w:val="Absatz-Standardschriftart"/>
+    <w:link w:val="berschrift2"/>
     <w:uiPriority w:val="9"/>
     <w:rsid w:val="00E646FE"/>
     <w:rPr>
@@ -2153,10 +3089,10 @@
       <w:szCs w:val="26"/>
     </w:rPr>
   </w:style>
-  <w:style w:type="paragraph" w:styleId="BalloonText">
+  <w:style w:type="paragraph" w:styleId="Sprechblasentext">
     <w:name w:val="Balloon Text"/>
-    <w:basedOn w:val="Normal"/>
-    <w:link w:val="BalloonTextChar"/>
+    <w:basedOn w:val="Standard"/>
+    <w:link w:val="SprechblasentextZchn"/>
     <w:uiPriority w:val="99"/>
     <w:semiHidden/>
     <w:unhideWhenUsed/>
@@ -2170,10 +3106,10 @@
       <w:szCs w:val="16"/>
     </w:rPr>
   </w:style>
-  <w:style w:type="character" w:customStyle="1" w:styleId="BalloonTextChar">
-    <w:name w:val="Balloon Text Char"/>
-    <w:basedOn w:val="DefaultParagraphFont"/>
-    <w:link w:val="BalloonText"/>
+  <w:style w:type="character" w:customStyle="1" w:styleId="SprechblasentextZchn">
+    <w:name w:val="Sprechblasentext Zchn"/>
+    <w:basedOn w:val="Absatz-Standardschriftart"/>
+    <w:link w:val="Sprechblasentext"/>
     <w:uiPriority w:val="99"/>
     <w:semiHidden/>
     <w:rsid w:val="006C35E8"/>
@@ -2183,10 +3119,10 @@
       <w:szCs w:val="16"/>
     </w:rPr>
   </w:style>
-  <w:style w:type="paragraph" w:styleId="HTMLPreformatted">
+  <w:style w:type="paragraph" w:styleId="HTMLVorformatiert">
     <w:name w:val="HTML Preformatted"/>
-    <w:basedOn w:val="Normal"/>
-    <w:link w:val="HTMLPreformattedChar"/>
+    <w:basedOn w:val="Standard"/>
+    <w:link w:val="HTMLVorformatiertZchn"/>
     <w:uiPriority w:val="99"/>
     <w:semiHidden/>
     <w:unhideWhenUsed/>
@@ -2219,10 +3155,10 @@
       <w:lang w:eastAsia="de-DE"/>
     </w:rPr>
   </w:style>
-  <w:style w:type="character" w:customStyle="1" w:styleId="HTMLPreformattedChar">
-    <w:name w:val="HTML Preformatted Char"/>
-    <w:basedOn w:val="DefaultParagraphFont"/>
-    <w:link w:val="HTMLPreformatted"/>
+  <w:style w:type="character" w:customStyle="1" w:styleId="HTMLVorformatiertZchn">
+    <w:name w:val="HTML Vorformatiert Zchn"/>
+    <w:basedOn w:val="Absatz-Standardschriftart"/>
+    <w:link w:val="HTMLVorformatiert"/>
     <w:uiPriority w:val="99"/>
     <w:semiHidden/>
     <w:rsid w:val="00107B22"/>
@@ -2235,23 +3171,36 @@
   </w:style>
   <w:style w:type="character" w:customStyle="1" w:styleId="pln">
     <w:name w:val="pln"/>
-    <w:basedOn w:val="DefaultParagraphFont"/>
+    <w:basedOn w:val="Absatz-Standardschriftart"/>
     <w:rsid w:val="00107B22"/>
   </w:style>
   <w:style w:type="character" w:customStyle="1" w:styleId="pun">
     <w:name w:val="pun"/>
-    <w:basedOn w:val="DefaultParagraphFont"/>
+    <w:basedOn w:val="Absatz-Standardschriftart"/>
     <w:rsid w:val="00107B22"/>
   </w:style>
   <w:style w:type="character" w:customStyle="1" w:styleId="lit">
     <w:name w:val="lit"/>
-    <w:basedOn w:val="DefaultParagraphFont"/>
+    <w:basedOn w:val="Absatz-Standardschriftart"/>
     <w:rsid w:val="00107B22"/>
   </w:style>
   <w:style w:type="character" w:customStyle="1" w:styleId="str">
     <w:name w:val="str"/>
-    <w:basedOn w:val="DefaultParagraphFont"/>
+    <w:basedOn w:val="Absatz-Standardschriftart"/>
     <w:rsid w:val="00107B22"/>
+  </w:style>
+  <w:style w:type="paragraph" w:styleId="Aufzhlungszeichen">
+    <w:name w:val="List Bullet"/>
+    <w:basedOn w:val="Standard"/>
+    <w:uiPriority w:val="99"/>
+    <w:unhideWhenUsed/>
+    <w:rsid w:val="008B4AD5"/>
+    <w:pPr>
+      <w:numPr>
+        <w:numId w:val="3"/>
+      </w:numPr>
+      <w:contextualSpacing/>
+    </w:pPr>
   </w:style>
 </w:styles>
 </file>

</xml_diff>